<commit_message>
python mundo 01 concluido
</commit_message>
<xml_diff>
--- a/Python.docx
+++ b/Python.docx
@@ -3803,8 +3803,6 @@
         </w:rPr>
         <w:t xml:space="preserve"> # Se ele responder -1 é pq não existe.</w:t>
       </w:r>
-      <w:bookmarkStart w:id="0" w:name="_GoBack"/>
-      <w:bookmarkEnd w:id="0"/>
     </w:p>
     <w:p>
       <w:pPr>
@@ -4458,11 +4456,2806 @@
         </w:rPr>
       </w:pPr>
     </w:p>
+    <w:p>
+      <w:pPr>
+        <w:ind w:left="708"/>
+        <w:jc w:val="both"/>
+        <w:rPr>
+          <w:rFonts w:ascii="Times New Roman" w:hAnsi="Times New Roman" w:cs="Times New Roman"/>
+          <w:b/>
+          <w:sz w:val="24"/>
+          <w:szCs w:val="24"/>
+        </w:rPr>
+      </w:pPr>
+      <w:r>
+        <w:rPr>
+          <w:rFonts w:ascii="Times New Roman" w:hAnsi="Times New Roman" w:cs="Times New Roman"/>
+          <w:b/>
+          <w:sz w:val="24"/>
+          <w:szCs w:val="24"/>
+        </w:rPr>
+        <w:t>Condições:</w:t>
+      </w:r>
+    </w:p>
+    <w:p>
+      <w:pPr>
+        <w:jc w:val="both"/>
+        <w:rPr>
+          <w:rFonts w:ascii="Times New Roman" w:hAnsi="Times New Roman" w:cs="Times New Roman"/>
+          <w:sz w:val="24"/>
+          <w:szCs w:val="24"/>
+        </w:rPr>
+      </w:pPr>
+      <w:r>
+        <w:rPr>
+          <w:rFonts w:ascii="Times New Roman" w:hAnsi="Times New Roman" w:cs="Times New Roman"/>
+          <w:sz w:val="24"/>
+          <w:szCs w:val="24"/>
+        </w:rPr>
+        <w:drawing>
+          <wp:inline distT="0" distB="0" distL="0" distR="0" wp14:anchorId="44DC9F3A" wp14:editId="4E127352">
+            <wp:extent cx="5400040" cy="1854200"/>
+            <wp:effectExtent l="114300" t="95250" r="105410" b="88900"/>
+            <wp:docPr id="29" name="Imagem 29"/>
+            <wp:cNvGraphicFramePr>
+              <a:graphicFrameLocks xmlns:a="http://schemas.openxmlformats.org/drawingml/2006/main" noChangeAspect="1"/>
+            </wp:cNvGraphicFramePr>
+            <a:graphic xmlns:a="http://schemas.openxmlformats.org/drawingml/2006/main">
+              <a:graphicData uri="http://schemas.openxmlformats.org/drawingml/2006/picture">
+                <pic:pic xmlns:pic="http://schemas.openxmlformats.org/drawingml/2006/picture">
+                  <pic:nvPicPr>
+                    <pic:cNvPr id="1" name=""/>
+                    <pic:cNvPicPr/>
+                  </pic:nvPicPr>
+                  <pic:blipFill>
+                    <a:blip r:embed="rId36"/>
+                    <a:stretch>
+                      <a:fillRect/>
+                    </a:stretch>
+                  </pic:blipFill>
+                  <pic:spPr>
+                    <a:xfrm>
+                      <a:off x="0" y="0"/>
+                      <a:ext cx="5400040" cy="1854200"/>
+                    </a:xfrm>
+                    <a:prstGeom prst="rect">
+                      <a:avLst/>
+                    </a:prstGeom>
+                    <a:effectLst>
+                      <a:outerShdw blurRad="63500" sx="102000" sy="102000" algn="ctr" rotWithShape="0">
+                        <a:prstClr val="black">
+                          <a:alpha val="40000"/>
+                        </a:prstClr>
+                      </a:outerShdw>
+                    </a:effectLst>
+                  </pic:spPr>
+                </pic:pic>
+              </a:graphicData>
+            </a:graphic>
+          </wp:inline>
+        </w:drawing>
+      </w:r>
+    </w:p>
+    <w:p>
+      <w:pPr>
+        <w:jc w:val="both"/>
+        <w:rPr>
+          <w:rFonts w:ascii="Times New Roman" w:hAnsi="Times New Roman" w:cs="Times New Roman"/>
+          <w:sz w:val="24"/>
+          <w:szCs w:val="24"/>
+        </w:rPr>
+      </w:pPr>
+      <w:r>
+        <w:rPr>
+          <w:rFonts w:ascii="Times New Roman" w:hAnsi="Times New Roman" w:cs="Times New Roman"/>
+          <w:sz w:val="24"/>
+          <w:szCs w:val="24"/>
+        </w:rPr>
+        <w:lastRenderedPageBreak/>
+        <w:t>Mas tem como fazer uma condição simplificada:</w:t>
+      </w:r>
+    </w:p>
+    <w:p>
+      <w:pPr>
+        <w:jc w:val="center"/>
+        <w:rPr>
+          <w:rFonts w:ascii="Times New Roman" w:hAnsi="Times New Roman" w:cs="Times New Roman"/>
+          <w:sz w:val="24"/>
+          <w:szCs w:val="24"/>
+        </w:rPr>
+      </w:pPr>
+      <w:r>
+        <w:rPr>
+          <w:rFonts w:ascii="Times New Roman" w:hAnsi="Times New Roman" w:cs="Times New Roman"/>
+          <w:sz w:val="24"/>
+          <w:szCs w:val="24"/>
+        </w:rPr>
+        <w:drawing>
+          <wp:inline distT="0" distB="0" distL="0" distR="0" wp14:anchorId="3FADCB25" wp14:editId="6F76F620">
+            <wp:extent cx="4353533" cy="600159"/>
+            <wp:effectExtent l="114300" t="76200" r="104775" b="85725"/>
+            <wp:docPr id="30" name="Imagem 30"/>
+            <wp:cNvGraphicFramePr>
+              <a:graphicFrameLocks xmlns:a="http://schemas.openxmlformats.org/drawingml/2006/main" noChangeAspect="1"/>
+            </wp:cNvGraphicFramePr>
+            <a:graphic xmlns:a="http://schemas.openxmlformats.org/drawingml/2006/main">
+              <a:graphicData uri="http://schemas.openxmlformats.org/drawingml/2006/picture">
+                <pic:pic xmlns:pic="http://schemas.openxmlformats.org/drawingml/2006/picture">
+                  <pic:nvPicPr>
+                    <pic:cNvPr id="1" name=""/>
+                    <pic:cNvPicPr/>
+                  </pic:nvPicPr>
+                  <pic:blipFill>
+                    <a:blip r:embed="rId37"/>
+                    <a:stretch>
+                      <a:fillRect/>
+                    </a:stretch>
+                  </pic:blipFill>
+                  <pic:spPr>
+                    <a:xfrm>
+                      <a:off x="0" y="0"/>
+                      <a:ext cx="4353533" cy="600159"/>
+                    </a:xfrm>
+                    <a:prstGeom prst="rect">
+                      <a:avLst/>
+                    </a:prstGeom>
+                    <a:effectLst>
+                      <a:outerShdw blurRad="63500" sx="102000" sy="102000" algn="ctr" rotWithShape="0">
+                        <a:prstClr val="black">
+                          <a:alpha val="40000"/>
+                        </a:prstClr>
+                      </a:outerShdw>
+                    </a:effectLst>
+                  </pic:spPr>
+                </pic:pic>
+              </a:graphicData>
+            </a:graphic>
+          </wp:inline>
+        </w:drawing>
+      </w:r>
+    </w:p>
+    <w:p>
+      <w:pPr>
+        <w:jc w:val="both"/>
+        <w:rPr>
+          <w:rFonts w:ascii="Times New Roman" w:hAnsi="Times New Roman" w:cs="Times New Roman"/>
+          <w:sz w:val="24"/>
+          <w:szCs w:val="24"/>
+        </w:rPr>
+      </w:pPr>
+      <w:r>
+        <w:rPr>
+          <w:rFonts w:ascii="Times New Roman" w:hAnsi="Times New Roman" w:cs="Times New Roman"/>
+          <w:sz w:val="24"/>
+          <w:szCs w:val="24"/>
+        </w:rPr>
+        <w:t>D001:</w:t>
+      </w:r>
+    </w:p>
+    <w:p>
+      <w:pPr>
+        <w:jc w:val="both"/>
+        <w:rPr>
+          <w:rFonts w:ascii="Times New Roman" w:hAnsi="Times New Roman" w:cs="Times New Roman"/>
+          <w:sz w:val="24"/>
+          <w:szCs w:val="24"/>
+        </w:rPr>
+      </w:pPr>
+      <w:r>
+        <w:rPr>
+          <w:rFonts w:ascii="Times New Roman" w:hAnsi="Times New Roman" w:cs="Times New Roman"/>
+          <w:sz w:val="24"/>
+          <w:szCs w:val="24"/>
+        </w:rPr>
+        <w:drawing>
+          <wp:inline distT="0" distB="0" distL="0" distR="0" wp14:anchorId="4EB5A39C" wp14:editId="3F24C1EA">
+            <wp:extent cx="5382376" cy="1371791"/>
+            <wp:effectExtent l="133350" t="95250" r="142240" b="95250"/>
+            <wp:docPr id="31" name="Imagem 31"/>
+            <wp:cNvGraphicFramePr>
+              <a:graphicFrameLocks xmlns:a="http://schemas.openxmlformats.org/drawingml/2006/main" noChangeAspect="1"/>
+            </wp:cNvGraphicFramePr>
+            <a:graphic xmlns:a="http://schemas.openxmlformats.org/drawingml/2006/main">
+              <a:graphicData uri="http://schemas.openxmlformats.org/drawingml/2006/picture">
+                <pic:pic xmlns:pic="http://schemas.openxmlformats.org/drawingml/2006/picture">
+                  <pic:nvPicPr>
+                    <pic:cNvPr id="1" name=""/>
+                    <pic:cNvPicPr/>
+                  </pic:nvPicPr>
+                  <pic:blipFill>
+                    <a:blip r:embed="rId38"/>
+                    <a:stretch>
+                      <a:fillRect/>
+                    </a:stretch>
+                  </pic:blipFill>
+                  <pic:spPr>
+                    <a:xfrm>
+                      <a:off x="0" y="0"/>
+                      <a:ext cx="5382376" cy="1371791"/>
+                    </a:xfrm>
+                    <a:prstGeom prst="rect">
+                      <a:avLst/>
+                    </a:prstGeom>
+                    <a:effectLst>
+                      <a:outerShdw blurRad="63500" sx="102000" sy="102000" algn="ctr" rotWithShape="0">
+                        <a:prstClr val="black">
+                          <a:alpha val="40000"/>
+                        </a:prstClr>
+                      </a:outerShdw>
+                    </a:effectLst>
+                  </pic:spPr>
+                </pic:pic>
+              </a:graphicData>
+            </a:graphic>
+          </wp:inline>
+        </w:drawing>
+      </w:r>
+    </w:p>
+    <w:p>
+      <w:pPr>
+        <w:jc w:val="both"/>
+        <w:rPr>
+          <w:rFonts w:ascii="Times New Roman" w:hAnsi="Times New Roman" w:cs="Times New Roman"/>
+          <w:sz w:val="24"/>
+          <w:szCs w:val="24"/>
+        </w:rPr>
+      </w:pPr>
+      <w:r>
+        <w:rPr>
+          <w:rFonts w:ascii="Times New Roman" w:hAnsi="Times New Roman" w:cs="Times New Roman"/>
+          <w:sz w:val="24"/>
+          <w:szCs w:val="24"/>
+        </w:rPr>
+        <w:t>D002:</w:t>
+      </w:r>
+    </w:p>
+    <w:p>
+      <w:pPr>
+        <w:jc w:val="both"/>
+        <w:rPr>
+          <w:rFonts w:ascii="Times New Roman" w:hAnsi="Times New Roman" w:cs="Times New Roman"/>
+          <w:sz w:val="24"/>
+          <w:szCs w:val="24"/>
+        </w:rPr>
+      </w:pPr>
+      <w:r>
+        <w:rPr>
+          <w:rFonts w:ascii="Times New Roman" w:hAnsi="Times New Roman" w:cs="Times New Roman"/>
+          <w:sz w:val="24"/>
+          <w:szCs w:val="24"/>
+        </w:rPr>
+        <w:drawing>
+          <wp:inline distT="0" distB="0" distL="0" distR="0" wp14:anchorId="349E5210" wp14:editId="6EAA71D9">
+            <wp:extent cx="5400040" cy="1243965"/>
+            <wp:effectExtent l="133350" t="76200" r="124460" b="70485"/>
+            <wp:docPr id="32" name="Imagem 32"/>
+            <wp:cNvGraphicFramePr>
+              <a:graphicFrameLocks xmlns:a="http://schemas.openxmlformats.org/drawingml/2006/main" noChangeAspect="1"/>
+            </wp:cNvGraphicFramePr>
+            <a:graphic xmlns:a="http://schemas.openxmlformats.org/drawingml/2006/main">
+              <a:graphicData uri="http://schemas.openxmlformats.org/drawingml/2006/picture">
+                <pic:pic xmlns:pic="http://schemas.openxmlformats.org/drawingml/2006/picture">
+                  <pic:nvPicPr>
+                    <pic:cNvPr id="1" name=""/>
+                    <pic:cNvPicPr/>
+                  </pic:nvPicPr>
+                  <pic:blipFill>
+                    <a:blip r:embed="rId39"/>
+                    <a:stretch>
+                      <a:fillRect/>
+                    </a:stretch>
+                  </pic:blipFill>
+                  <pic:spPr>
+                    <a:xfrm>
+                      <a:off x="0" y="0"/>
+                      <a:ext cx="5400040" cy="1243965"/>
+                    </a:xfrm>
+                    <a:prstGeom prst="rect">
+                      <a:avLst/>
+                    </a:prstGeom>
+                    <a:effectLst>
+                      <a:outerShdw blurRad="63500" sx="102000" sy="102000" algn="ctr" rotWithShape="0">
+                        <a:prstClr val="black">
+                          <a:alpha val="40000"/>
+                        </a:prstClr>
+                      </a:outerShdw>
+                    </a:effectLst>
+                  </pic:spPr>
+                </pic:pic>
+              </a:graphicData>
+            </a:graphic>
+          </wp:inline>
+        </w:drawing>
+      </w:r>
+    </w:p>
+    <w:p>
+      <w:pPr>
+        <w:jc w:val="both"/>
+        <w:rPr>
+          <w:rFonts w:ascii="Times New Roman" w:hAnsi="Times New Roman" w:cs="Times New Roman"/>
+          <w:sz w:val="24"/>
+          <w:szCs w:val="24"/>
+        </w:rPr>
+      </w:pPr>
+    </w:p>
+    <w:p>
+      <w:pPr>
+        <w:ind w:firstLine="708"/>
+        <w:jc w:val="both"/>
+        <w:rPr>
+          <w:rFonts w:ascii="Times New Roman" w:hAnsi="Times New Roman" w:cs="Times New Roman"/>
+          <w:b/>
+          <w:sz w:val="24"/>
+          <w:szCs w:val="24"/>
+        </w:rPr>
+      </w:pPr>
+      <w:r>
+        <w:rPr>
+          <w:rFonts w:ascii="Times New Roman" w:hAnsi="Times New Roman" w:cs="Times New Roman"/>
+          <w:b/>
+          <w:sz w:val="24"/>
+          <w:szCs w:val="24"/>
+        </w:rPr>
+        <w:t>Cores no terminal:</w:t>
+      </w:r>
+    </w:p>
+    <w:p>
+      <w:pPr>
+        <w:jc w:val="both"/>
+        <w:rPr>
+          <w:rFonts w:ascii="Times New Roman" w:hAnsi="Times New Roman" w:cs="Times New Roman"/>
+          <w:sz w:val="24"/>
+          <w:szCs w:val="24"/>
+        </w:rPr>
+      </w:pPr>
+      <w:r>
+        <w:rPr>
+          <w:rFonts w:ascii="Times New Roman" w:hAnsi="Times New Roman" w:cs="Times New Roman"/>
+          <w:sz w:val="24"/>
+          <w:szCs w:val="24"/>
+        </w:rPr>
+        <w:t xml:space="preserve">Sempre que quer utilizar cores utiliza os codigos da cores: </w:t>
+      </w:r>
+      <w:r>
+        <w:rPr>
+          <w:rFonts w:ascii="Times New Roman" w:hAnsi="Times New Roman" w:cs="Times New Roman"/>
+          <w:sz w:val="24"/>
+          <w:szCs w:val="24"/>
+        </w:rPr>
+        <w:t>\033[</w:t>
+      </w:r>
+      <w:r>
+        <w:rPr>
+          <w:rFonts w:ascii="Times New Roman" w:hAnsi="Times New Roman" w:cs="Times New Roman"/>
+          <w:sz w:val="24"/>
+          <w:szCs w:val="24"/>
+        </w:rPr>
+        <w:t>(aqui o codigo da cor)</w:t>
+      </w:r>
+      <w:r>
+        <w:rPr>
+          <w:rFonts w:ascii="Times New Roman" w:hAnsi="Times New Roman" w:cs="Times New Roman"/>
+          <w:sz w:val="24"/>
+          <w:szCs w:val="24"/>
+        </w:rPr>
+        <w:t>m</w:t>
+      </w:r>
+    </w:p>
+    <w:p>
+      <w:pPr>
+        <w:jc w:val="center"/>
+        <w:rPr>
+          <w:rFonts w:ascii="Times New Roman" w:hAnsi="Times New Roman" w:cs="Times New Roman"/>
+          <w:sz w:val="24"/>
+          <w:szCs w:val="24"/>
+        </w:rPr>
+      </w:pPr>
+      <w:r>
+        <w:rPr>
+          <w:rFonts w:ascii="Times New Roman" w:hAnsi="Times New Roman" w:cs="Times New Roman"/>
+          <w:sz w:val="24"/>
+          <w:szCs w:val="24"/>
+        </w:rPr>
+        <w:drawing>
+          <wp:inline distT="0" distB="0" distL="0" distR="0" wp14:anchorId="4EE4DBCE" wp14:editId="4B27E9B8">
+            <wp:extent cx="3942715" cy="1304925"/>
+            <wp:effectExtent l="95250" t="95250" r="114935" b="104775"/>
+            <wp:docPr id="33" name="Imagem 33"/>
+            <wp:cNvGraphicFramePr>
+              <a:graphicFrameLocks xmlns:a="http://schemas.openxmlformats.org/drawingml/2006/main" noChangeAspect="1"/>
+            </wp:cNvGraphicFramePr>
+            <a:graphic xmlns:a="http://schemas.openxmlformats.org/drawingml/2006/main">
+              <a:graphicData uri="http://schemas.openxmlformats.org/drawingml/2006/picture">
+                <pic:pic xmlns:pic="http://schemas.openxmlformats.org/drawingml/2006/picture">
+                  <pic:nvPicPr>
+                    <pic:cNvPr id="1" name=""/>
+                    <pic:cNvPicPr/>
+                  </pic:nvPicPr>
+                  <pic:blipFill>
+                    <a:blip r:embed="rId40"/>
+                    <a:stretch>
+                      <a:fillRect/>
+                    </a:stretch>
+                  </pic:blipFill>
+                  <pic:spPr>
+                    <a:xfrm>
+                      <a:off x="0" y="0"/>
+                      <a:ext cx="3945803" cy="1305947"/>
+                    </a:xfrm>
+                    <a:prstGeom prst="rect">
+                      <a:avLst/>
+                    </a:prstGeom>
+                    <a:effectLst>
+                      <a:outerShdw blurRad="63500" sx="102000" sy="102000" algn="ctr" rotWithShape="0">
+                        <a:prstClr val="black">
+                          <a:alpha val="40000"/>
+                        </a:prstClr>
+                      </a:outerShdw>
+                    </a:effectLst>
+                  </pic:spPr>
+                </pic:pic>
+              </a:graphicData>
+            </a:graphic>
+          </wp:inline>
+        </w:drawing>
+      </w:r>
+      <w:r>
+        <w:rPr>
+          <w:rFonts w:ascii="Times New Roman" w:hAnsi="Times New Roman" w:cs="Times New Roman"/>
+          <w:sz w:val="24"/>
+          <w:szCs w:val="24"/>
+        </w:rPr>
+        <w:drawing>
+          <wp:inline distT="0" distB="0" distL="0" distR="0" wp14:anchorId="67C5C08B" wp14:editId="7C03C3A6">
+            <wp:extent cx="3886200" cy="1219200"/>
+            <wp:effectExtent l="95250" t="76200" r="114300" b="76200"/>
+            <wp:docPr id="34" name="Imagem 34"/>
+            <wp:cNvGraphicFramePr>
+              <a:graphicFrameLocks xmlns:a="http://schemas.openxmlformats.org/drawingml/2006/main" noChangeAspect="1"/>
+            </wp:cNvGraphicFramePr>
+            <a:graphic xmlns:a="http://schemas.openxmlformats.org/drawingml/2006/main">
+              <a:graphicData uri="http://schemas.openxmlformats.org/drawingml/2006/picture">
+                <pic:pic xmlns:pic="http://schemas.openxmlformats.org/drawingml/2006/picture">
+                  <pic:nvPicPr>
+                    <pic:cNvPr id="1" name=""/>
+                    <pic:cNvPicPr/>
+                  </pic:nvPicPr>
+                  <pic:blipFill>
+                    <a:blip r:embed="rId41"/>
+                    <a:stretch>
+                      <a:fillRect/>
+                    </a:stretch>
+                  </pic:blipFill>
+                  <pic:spPr>
+                    <a:xfrm>
+                      <a:off x="0" y="0"/>
+                      <a:ext cx="3886749" cy="1219372"/>
+                    </a:xfrm>
+                    <a:prstGeom prst="rect">
+                      <a:avLst/>
+                    </a:prstGeom>
+                    <a:effectLst>
+                      <a:outerShdw blurRad="63500" sx="102000" sy="102000" algn="ctr" rotWithShape="0">
+                        <a:prstClr val="black">
+                          <a:alpha val="40000"/>
+                        </a:prstClr>
+                      </a:outerShdw>
+                    </a:effectLst>
+                  </pic:spPr>
+                </pic:pic>
+              </a:graphicData>
+            </a:graphic>
+          </wp:inline>
+        </w:drawing>
+      </w:r>
+    </w:p>
+    <w:p>
+      <w:pPr>
+        <w:jc w:val="center"/>
+        <w:rPr>
+          <w:rFonts w:ascii="Times New Roman" w:hAnsi="Times New Roman" w:cs="Times New Roman"/>
+          <w:sz w:val="24"/>
+          <w:szCs w:val="24"/>
+        </w:rPr>
+      </w:pPr>
+      <w:r>
+        <w:rPr>
+          <w:rFonts w:ascii="Times New Roman" w:hAnsi="Times New Roman" w:cs="Times New Roman"/>
+          <w:sz w:val="24"/>
+          <w:szCs w:val="24"/>
+        </w:rPr>
+        <w:lastRenderedPageBreak/>
+        <w:drawing>
+          <wp:inline distT="0" distB="0" distL="0" distR="0" wp14:anchorId="77215C5C" wp14:editId="38CDCFBC">
+            <wp:extent cx="2915057" cy="3362794"/>
+            <wp:effectExtent l="95250" t="114300" r="95250" b="104775"/>
+            <wp:docPr id="36" name="Imagem 36"/>
+            <wp:cNvGraphicFramePr>
+              <a:graphicFrameLocks xmlns:a="http://schemas.openxmlformats.org/drawingml/2006/main" noChangeAspect="1"/>
+            </wp:cNvGraphicFramePr>
+            <a:graphic xmlns:a="http://schemas.openxmlformats.org/drawingml/2006/main">
+              <a:graphicData uri="http://schemas.openxmlformats.org/drawingml/2006/picture">
+                <pic:pic xmlns:pic="http://schemas.openxmlformats.org/drawingml/2006/picture">
+                  <pic:nvPicPr>
+                    <pic:cNvPr id="1" name=""/>
+                    <pic:cNvPicPr/>
+                  </pic:nvPicPr>
+                  <pic:blipFill>
+                    <a:blip r:embed="rId42"/>
+                    <a:stretch>
+                      <a:fillRect/>
+                    </a:stretch>
+                  </pic:blipFill>
+                  <pic:spPr>
+                    <a:xfrm>
+                      <a:off x="0" y="0"/>
+                      <a:ext cx="2915057" cy="3362794"/>
+                    </a:xfrm>
+                    <a:prstGeom prst="rect">
+                      <a:avLst/>
+                    </a:prstGeom>
+                    <a:effectLst>
+                      <a:outerShdw blurRad="63500" sx="102000" sy="102000" algn="ctr" rotWithShape="0">
+                        <a:prstClr val="black">
+                          <a:alpha val="40000"/>
+                        </a:prstClr>
+                      </a:outerShdw>
+                    </a:effectLst>
+                  </pic:spPr>
+                </pic:pic>
+              </a:graphicData>
+            </a:graphic>
+          </wp:inline>
+        </w:drawing>
+      </w:r>
+    </w:p>
+    <w:p>
+      <w:pPr>
+        <w:jc w:val="center"/>
+        <w:rPr>
+          <w:rFonts w:ascii="Times New Roman" w:hAnsi="Times New Roman" w:cs="Times New Roman"/>
+          <w:sz w:val="24"/>
+          <w:szCs w:val="24"/>
+        </w:rPr>
+      </w:pPr>
+      <w:r>
+        <w:rPr>
+          <w:rFonts w:ascii="Times New Roman" w:hAnsi="Times New Roman" w:cs="Times New Roman"/>
+          <w:sz w:val="24"/>
+          <w:szCs w:val="24"/>
+        </w:rPr>
+        <w:drawing>
+          <wp:inline distT="0" distB="0" distL="0" distR="0" wp14:anchorId="4EC97B09" wp14:editId="6554CA2B">
+            <wp:extent cx="5020376" cy="3715268"/>
+            <wp:effectExtent l="114300" t="114300" r="123190" b="114300"/>
+            <wp:docPr id="37" name="Imagem 37"/>
+            <wp:cNvGraphicFramePr>
+              <a:graphicFrameLocks xmlns:a="http://schemas.openxmlformats.org/drawingml/2006/main" noChangeAspect="1"/>
+            </wp:cNvGraphicFramePr>
+            <a:graphic xmlns:a="http://schemas.openxmlformats.org/drawingml/2006/main">
+              <a:graphicData uri="http://schemas.openxmlformats.org/drawingml/2006/picture">
+                <pic:pic xmlns:pic="http://schemas.openxmlformats.org/drawingml/2006/picture">
+                  <pic:nvPicPr>
+                    <pic:cNvPr id="1" name=""/>
+                    <pic:cNvPicPr/>
+                  </pic:nvPicPr>
+                  <pic:blipFill>
+                    <a:blip r:embed="rId43"/>
+                    <a:stretch>
+                      <a:fillRect/>
+                    </a:stretch>
+                  </pic:blipFill>
+                  <pic:spPr>
+                    <a:xfrm>
+                      <a:off x="0" y="0"/>
+                      <a:ext cx="5020376" cy="3715268"/>
+                    </a:xfrm>
+                    <a:prstGeom prst="rect">
+                      <a:avLst/>
+                    </a:prstGeom>
+                    <a:effectLst>
+                      <a:outerShdw blurRad="63500" sx="102000" sy="102000" algn="ctr" rotWithShape="0">
+                        <a:prstClr val="black">
+                          <a:alpha val="40000"/>
+                        </a:prstClr>
+                      </a:outerShdw>
+                    </a:effectLst>
+                  </pic:spPr>
+                </pic:pic>
+              </a:graphicData>
+            </a:graphic>
+          </wp:inline>
+        </w:drawing>
+      </w:r>
+    </w:p>
+    <w:p>
+      <w:pPr>
+        <w:jc w:val="both"/>
+        <w:rPr>
+          <w:rFonts w:ascii="Times New Roman" w:hAnsi="Times New Roman" w:cs="Times New Roman"/>
+          <w:i/>
+          <w:sz w:val="24"/>
+          <w:szCs w:val="24"/>
+        </w:rPr>
+      </w:pPr>
+      <w:r>
+        <w:rPr>
+          <w:rFonts w:ascii="Times New Roman" w:hAnsi="Times New Roman" w:cs="Times New Roman"/>
+          <w:i/>
+          <w:sz w:val="24"/>
+          <w:szCs w:val="24"/>
+        </w:rPr>
+        <w:t>Estilos de Texto</w:t>
+      </w:r>
+    </w:p>
+    <w:p>
+      <w:pPr>
+        <w:jc w:val="both"/>
+        <w:rPr>
+          <w:rFonts w:ascii="Times New Roman" w:hAnsi="Times New Roman" w:cs="Times New Roman"/>
+          <w:sz w:val="24"/>
+          <w:szCs w:val="24"/>
+        </w:rPr>
+        <w:sectPr>
+          <w:type w:val="continuous"/>
+          <w:pgSz w:w="11906" w:h="16838"/>
+          <w:pgMar w:top="1417" w:right="1701" w:bottom="1417" w:left="1701" w:header="708" w:footer="708" w:gutter="0"/>
+          <w:cols w:space="708"/>
+          <w:docGrid w:linePitch="360"/>
+        </w:sectPr>
+      </w:pPr>
+    </w:p>
+    <w:p>
+      <w:pPr>
+        <w:jc w:val="both"/>
+        <w:rPr>
+          <w:rFonts w:ascii="Times New Roman" w:hAnsi="Times New Roman" w:cs="Times New Roman"/>
+          <w:sz w:val="24"/>
+          <w:szCs w:val="24"/>
+        </w:rPr>
+      </w:pPr>
+      <w:r>
+        <w:rPr>
+          <w:rFonts w:ascii="Times New Roman" w:hAnsi="Times New Roman" w:cs="Times New Roman"/>
+          <w:sz w:val="24"/>
+          <w:szCs w:val="24"/>
+        </w:rPr>
+        <w:lastRenderedPageBreak/>
+        <w:t>0: Resetar todas as configurações</w:t>
+      </w:r>
+    </w:p>
+    <w:p>
+      <w:pPr>
+        <w:jc w:val="both"/>
+        <w:rPr>
+          <w:rFonts w:ascii="Times New Roman" w:hAnsi="Times New Roman" w:cs="Times New Roman"/>
+          <w:sz w:val="24"/>
+          <w:szCs w:val="24"/>
+        </w:rPr>
+      </w:pPr>
+      <w:r>
+        <w:rPr>
+          <w:rFonts w:ascii="Times New Roman" w:hAnsi="Times New Roman" w:cs="Times New Roman"/>
+          <w:sz w:val="24"/>
+          <w:szCs w:val="24"/>
+        </w:rPr>
+        <w:t>1: Negrito/Brilhante</w:t>
+      </w:r>
+    </w:p>
+    <w:p>
+      <w:pPr>
+        <w:jc w:val="both"/>
+        <w:rPr>
+          <w:rFonts w:ascii="Times New Roman" w:hAnsi="Times New Roman" w:cs="Times New Roman"/>
+          <w:sz w:val="24"/>
+          <w:szCs w:val="24"/>
+        </w:rPr>
+      </w:pPr>
+      <w:r>
+        <w:rPr>
+          <w:rFonts w:ascii="Times New Roman" w:hAnsi="Times New Roman" w:cs="Times New Roman"/>
+          <w:sz w:val="24"/>
+          <w:szCs w:val="24"/>
+        </w:rPr>
+        <w:t>2: Escurecido (dim)</w:t>
+      </w:r>
+    </w:p>
+    <w:p>
+      <w:pPr>
+        <w:jc w:val="both"/>
+        <w:rPr>
+          <w:rFonts w:ascii="Times New Roman" w:hAnsi="Times New Roman" w:cs="Times New Roman"/>
+          <w:sz w:val="24"/>
+          <w:szCs w:val="24"/>
+        </w:rPr>
+      </w:pPr>
+      <w:r>
+        <w:rPr>
+          <w:rFonts w:ascii="Times New Roman" w:hAnsi="Times New Roman" w:cs="Times New Roman"/>
+          <w:sz w:val="24"/>
+          <w:szCs w:val="24"/>
+        </w:rPr>
+        <w:lastRenderedPageBreak/>
+        <w:t>3: Itálico</w:t>
+      </w:r>
+    </w:p>
+    <w:p>
+      <w:pPr>
+        <w:jc w:val="both"/>
+        <w:rPr>
+          <w:rFonts w:ascii="Times New Roman" w:hAnsi="Times New Roman" w:cs="Times New Roman"/>
+          <w:sz w:val="24"/>
+          <w:szCs w:val="24"/>
+        </w:rPr>
+      </w:pPr>
+      <w:r>
+        <w:rPr>
+          <w:rFonts w:ascii="Times New Roman" w:hAnsi="Times New Roman" w:cs="Times New Roman"/>
+          <w:sz w:val="24"/>
+          <w:szCs w:val="24"/>
+        </w:rPr>
+        <w:t>4: Sublinhado</w:t>
+      </w:r>
+    </w:p>
+    <w:p>
+      <w:pPr>
+        <w:jc w:val="both"/>
+        <w:rPr>
+          <w:rFonts w:ascii="Times New Roman" w:hAnsi="Times New Roman" w:cs="Times New Roman"/>
+          <w:sz w:val="24"/>
+          <w:szCs w:val="24"/>
+        </w:rPr>
+      </w:pPr>
+      <w:r>
+        <w:rPr>
+          <w:rFonts w:ascii="Times New Roman" w:hAnsi="Times New Roman" w:cs="Times New Roman"/>
+          <w:sz w:val="24"/>
+          <w:szCs w:val="24"/>
+        </w:rPr>
+        <w:t>5: Piscando</w:t>
+      </w:r>
+    </w:p>
+    <w:p>
+      <w:pPr>
+        <w:jc w:val="both"/>
+        <w:rPr>
+          <w:rFonts w:ascii="Times New Roman" w:hAnsi="Times New Roman" w:cs="Times New Roman"/>
+          <w:sz w:val="24"/>
+          <w:szCs w:val="24"/>
+        </w:rPr>
+      </w:pPr>
+      <w:r>
+        <w:rPr>
+          <w:rFonts w:ascii="Times New Roman" w:hAnsi="Times New Roman" w:cs="Times New Roman"/>
+          <w:sz w:val="24"/>
+          <w:szCs w:val="24"/>
+        </w:rPr>
+        <w:lastRenderedPageBreak/>
+        <w:t>7: Inversão (troca cor de fundo e texto)</w:t>
+      </w:r>
+    </w:p>
+    <w:p>
+      <w:pPr>
+        <w:jc w:val="both"/>
+        <w:rPr>
+          <w:rFonts w:ascii="Times New Roman" w:hAnsi="Times New Roman" w:cs="Times New Roman"/>
+          <w:sz w:val="24"/>
+          <w:szCs w:val="24"/>
+        </w:rPr>
+      </w:pPr>
+      <w:r>
+        <w:rPr>
+          <w:rFonts w:ascii="Times New Roman" w:hAnsi="Times New Roman" w:cs="Times New Roman"/>
+          <w:sz w:val="24"/>
+          <w:szCs w:val="24"/>
+        </w:rPr>
+        <w:t>8: Oculto</w:t>
+      </w:r>
+    </w:p>
+    <w:p>
+      <w:pPr>
+        <w:jc w:val="both"/>
+        <w:rPr>
+          <w:rFonts w:ascii="Times New Roman" w:hAnsi="Times New Roman" w:cs="Times New Roman"/>
+          <w:sz w:val="24"/>
+          <w:szCs w:val="24"/>
+        </w:rPr>
+      </w:pPr>
+      <w:r>
+        <w:rPr>
+          <w:rFonts w:ascii="Times New Roman" w:hAnsi="Times New Roman" w:cs="Times New Roman"/>
+          <w:sz w:val="24"/>
+          <w:szCs w:val="24"/>
+        </w:rPr>
+        <w:lastRenderedPageBreak/>
+        <w:t>9: Tachado</w:t>
+      </w:r>
+    </w:p>
+    <w:p>
+      <w:pPr>
+        <w:jc w:val="both"/>
+        <w:rPr>
+          <w:rFonts w:ascii="Times New Roman" w:hAnsi="Times New Roman" w:cs="Times New Roman"/>
+          <w:sz w:val="24"/>
+          <w:szCs w:val="24"/>
+        </w:rPr>
+      </w:pPr>
+    </w:p>
+    <w:p>
+      <w:pPr>
+        <w:jc w:val="both"/>
+        <w:rPr>
+          <w:rFonts w:ascii="Times New Roman" w:hAnsi="Times New Roman" w:cs="Times New Roman"/>
+          <w:i/>
+          <w:sz w:val="24"/>
+          <w:szCs w:val="24"/>
+        </w:rPr>
+        <w:sectPr>
+          <w:type w:val="continuous"/>
+          <w:pgSz w:w="11906" w:h="16838"/>
+          <w:pgMar w:top="1417" w:right="1701" w:bottom="1417" w:left="1701" w:header="708" w:footer="708" w:gutter="0"/>
+          <w:cols w:num="2" w:space="708"/>
+          <w:docGrid w:linePitch="360"/>
+        </w:sectPr>
+      </w:pPr>
+    </w:p>
+    <w:p>
+      <w:pPr>
+        <w:jc w:val="both"/>
+        <w:rPr>
+          <w:rFonts w:ascii="Times New Roman" w:hAnsi="Times New Roman" w:cs="Times New Roman"/>
+          <w:i/>
+          <w:sz w:val="24"/>
+          <w:szCs w:val="24"/>
+        </w:rPr>
+      </w:pPr>
+    </w:p>
+    <w:p>
+      <w:pPr>
+        <w:jc w:val="both"/>
+        <w:rPr>
+          <w:rFonts w:ascii="Times New Roman" w:hAnsi="Times New Roman" w:cs="Times New Roman"/>
+          <w:i/>
+          <w:sz w:val="24"/>
+          <w:szCs w:val="24"/>
+        </w:rPr>
+      </w:pPr>
+      <w:r>
+        <w:rPr>
+          <w:rFonts w:ascii="Times New Roman" w:hAnsi="Times New Roman" w:cs="Times New Roman"/>
+          <w:i/>
+          <w:sz w:val="24"/>
+          <w:szCs w:val="24"/>
+        </w:rPr>
+        <w:t>Cores de Texto</w:t>
+      </w:r>
+    </w:p>
+    <w:tbl>
+      <w:tblPr>
+        <w:tblStyle w:val="Tabelacomgrade"/>
+        <w:tblW w:w="0" w:type="auto"/>
+        <w:jc w:val="center"/>
+        <w:tblLook w:val="04A0" w:firstRow="1" w:lastRow="0" w:firstColumn="1" w:lastColumn="0" w:noHBand="0" w:noVBand="1"/>
+      </w:tblPr>
+      <w:tblGrid>
+        <w:gridCol w:w="1800"/>
+        <w:gridCol w:w="1465"/>
+        <w:gridCol w:w="1623"/>
+      </w:tblGrid>
+      <w:tr>
+        <w:trPr>
+          <w:trHeight w:val="600"/>
+          <w:jc w:val="center"/>
+        </w:trPr>
+        <w:tc>
+          <w:tcPr>
+            <w:tcW w:w="0" w:type="auto"/>
+            <w:vAlign w:val="center"/>
+            <w:hideMark/>
+          </w:tcPr>
+          <w:p>
+            <w:pPr>
+              <w:jc w:val="center"/>
+              <w:rPr>
+                <w:rFonts w:ascii="Calibri" w:eastAsia="Times New Roman" w:hAnsi="Calibri" w:cs="Calibri"/>
+                <w:b/>
+                <w:bCs/>
+                <w:color w:val="000000"/>
+                <w:kern w:val="0"/>
+                <w:lang w:eastAsia="pt-BR"/>
+                <w14:ligatures w14:val="none"/>
+              </w:rPr>
+            </w:pPr>
+            <w:r>
+              <w:rPr>
+                <w:rFonts w:ascii="Calibri" w:eastAsia="Times New Roman" w:hAnsi="Calibri" w:cs="Calibri"/>
+                <w:b/>
+                <w:bCs/>
+                <w:color w:val="000000"/>
+                <w:kern w:val="0"/>
+                <w:lang w:eastAsia="pt-BR"/>
+                <w14:ligatures w14:val="none"/>
+              </w:rPr>
+              <w:t>Cor</w:t>
+            </w:r>
+          </w:p>
+        </w:tc>
+        <w:tc>
+          <w:tcPr>
+            <w:tcW w:w="0" w:type="auto"/>
+            <w:vAlign w:val="center"/>
+            <w:hideMark/>
+          </w:tcPr>
+          <w:p>
+            <w:pPr>
+              <w:jc w:val="center"/>
+              <w:rPr>
+                <w:rFonts w:ascii="Calibri" w:eastAsia="Times New Roman" w:hAnsi="Calibri" w:cs="Calibri"/>
+                <w:b/>
+                <w:bCs/>
+                <w:color w:val="000000"/>
+                <w:kern w:val="0"/>
+                <w:lang w:eastAsia="pt-BR"/>
+                <w14:ligatures w14:val="none"/>
+              </w:rPr>
+            </w:pPr>
+            <w:r>
+              <w:rPr>
+                <w:rFonts w:ascii="Calibri" w:eastAsia="Times New Roman" w:hAnsi="Calibri" w:cs="Calibri"/>
+                <w:b/>
+                <w:bCs/>
+                <w:color w:val="000000"/>
+                <w:kern w:val="0"/>
+                <w:lang w:eastAsia="pt-BR"/>
+                <w14:ligatures w14:val="none"/>
+              </w:rPr>
+              <w:t>Texto Normal</w:t>
+            </w:r>
+          </w:p>
+        </w:tc>
+        <w:tc>
+          <w:tcPr>
+            <w:tcW w:w="0" w:type="auto"/>
+            <w:vAlign w:val="center"/>
+            <w:hideMark/>
+          </w:tcPr>
+          <w:p>
+            <w:pPr>
+              <w:jc w:val="center"/>
+              <w:rPr>
+                <w:rFonts w:ascii="Calibri" w:eastAsia="Times New Roman" w:hAnsi="Calibri" w:cs="Calibri"/>
+                <w:b/>
+                <w:bCs/>
+                <w:color w:val="000000"/>
+                <w:kern w:val="0"/>
+                <w:lang w:eastAsia="pt-BR"/>
+                <w14:ligatures w14:val="none"/>
+              </w:rPr>
+            </w:pPr>
+            <w:r>
+              <w:rPr>
+                <w:rFonts w:ascii="Calibri" w:eastAsia="Times New Roman" w:hAnsi="Calibri" w:cs="Calibri"/>
+                <w:b/>
+                <w:bCs/>
+                <w:color w:val="000000"/>
+                <w:kern w:val="0"/>
+                <w:lang w:eastAsia="pt-BR"/>
+                <w14:ligatures w14:val="none"/>
+              </w:rPr>
+              <w:t>Texto Brilhante</w:t>
+            </w:r>
+          </w:p>
+        </w:tc>
+      </w:tr>
+      <w:tr>
+        <w:trPr>
+          <w:trHeight w:val="300"/>
+          <w:jc w:val="center"/>
+        </w:trPr>
+        <w:tc>
+          <w:tcPr>
+            <w:tcW w:w="0" w:type="auto"/>
+            <w:vAlign w:val="center"/>
+            <w:hideMark/>
+          </w:tcPr>
+          <w:p>
+            <w:pPr>
+              <w:jc w:val="center"/>
+              <w:rPr>
+                <w:rFonts w:ascii="Calibri" w:eastAsia="Times New Roman" w:hAnsi="Calibri" w:cs="Calibri"/>
+                <w:color w:val="000000"/>
+                <w:kern w:val="0"/>
+                <w:lang w:eastAsia="pt-BR"/>
+                <w14:ligatures w14:val="none"/>
+              </w:rPr>
+            </w:pPr>
+            <w:r>
+              <w:rPr>
+                <w:rFonts w:ascii="Calibri" w:eastAsia="Times New Roman" w:hAnsi="Calibri" w:cs="Calibri"/>
+                <w:color w:val="000000"/>
+                <w:kern w:val="0"/>
+                <w:lang w:eastAsia="pt-BR"/>
+                <w14:ligatures w14:val="none"/>
+              </w:rPr>
+              <w:t>Preto</w:t>
+            </w:r>
+          </w:p>
+        </w:tc>
+        <w:tc>
+          <w:tcPr>
+            <w:tcW w:w="0" w:type="auto"/>
+            <w:vAlign w:val="center"/>
+            <w:hideMark/>
+          </w:tcPr>
+          <w:p>
+            <w:pPr>
+              <w:jc w:val="center"/>
+              <w:rPr>
+                <w:rFonts w:ascii="Arial Unicode MS" w:eastAsia="Arial Unicode MS" w:hAnsi="Arial Unicode MS" w:cs="Arial Unicode MS"/>
+                <w:color w:val="000000"/>
+                <w:kern w:val="0"/>
+                <w:sz w:val="20"/>
+                <w:szCs w:val="20"/>
+                <w:lang w:eastAsia="pt-BR"/>
+                <w14:ligatures w14:val="none"/>
+              </w:rPr>
+            </w:pPr>
+            <w:r>
+              <w:rPr>
+                <w:rFonts w:ascii="Arial Unicode MS" w:eastAsia="Arial Unicode MS" w:hAnsi="Arial Unicode MS" w:cs="Arial Unicode MS" w:hint="eastAsia"/>
+                <w:color w:val="000000"/>
+                <w:kern w:val="0"/>
+                <w:sz w:val="20"/>
+                <w:szCs w:val="20"/>
+                <w:lang w:eastAsia="pt-BR"/>
+                <w14:ligatures w14:val="none"/>
+              </w:rPr>
+              <w:t>\033[30m</w:t>
+            </w:r>
+          </w:p>
+        </w:tc>
+        <w:tc>
+          <w:tcPr>
+            <w:tcW w:w="0" w:type="auto"/>
+            <w:vAlign w:val="center"/>
+            <w:hideMark/>
+          </w:tcPr>
+          <w:p>
+            <w:pPr>
+              <w:jc w:val="center"/>
+              <w:rPr>
+                <w:rFonts w:ascii="Arial Unicode MS" w:eastAsia="Arial Unicode MS" w:hAnsi="Arial Unicode MS" w:cs="Arial Unicode MS" w:hint="eastAsia"/>
+                <w:color w:val="000000"/>
+                <w:kern w:val="0"/>
+                <w:sz w:val="20"/>
+                <w:szCs w:val="20"/>
+                <w:lang w:eastAsia="pt-BR"/>
+                <w14:ligatures w14:val="none"/>
+              </w:rPr>
+            </w:pPr>
+            <w:r>
+              <w:rPr>
+                <w:rFonts w:ascii="Arial Unicode MS" w:eastAsia="Arial Unicode MS" w:hAnsi="Arial Unicode MS" w:cs="Arial Unicode MS" w:hint="eastAsia"/>
+                <w:color w:val="000000"/>
+                <w:kern w:val="0"/>
+                <w:sz w:val="20"/>
+                <w:szCs w:val="20"/>
+                <w:lang w:eastAsia="pt-BR"/>
+                <w14:ligatures w14:val="none"/>
+              </w:rPr>
+              <w:t>\033[90m</w:t>
+            </w:r>
+          </w:p>
+        </w:tc>
+      </w:tr>
+      <w:tr>
+        <w:trPr>
+          <w:trHeight w:val="600"/>
+          <w:jc w:val="center"/>
+        </w:trPr>
+        <w:tc>
+          <w:tcPr>
+            <w:tcW w:w="0" w:type="auto"/>
+            <w:vAlign w:val="center"/>
+            <w:hideMark/>
+          </w:tcPr>
+          <w:p>
+            <w:pPr>
+              <w:jc w:val="center"/>
+              <w:rPr>
+                <w:rFonts w:ascii="Calibri" w:eastAsia="Times New Roman" w:hAnsi="Calibri" w:cs="Calibri" w:hint="eastAsia"/>
+                <w:color w:val="000000"/>
+                <w:kern w:val="0"/>
+                <w:lang w:eastAsia="pt-BR"/>
+                <w14:ligatures w14:val="none"/>
+              </w:rPr>
+            </w:pPr>
+            <w:r>
+              <w:rPr>
+                <w:rFonts w:ascii="Calibri" w:eastAsia="Times New Roman" w:hAnsi="Calibri" w:cs="Calibri"/>
+                <w:color w:val="000000"/>
+                <w:kern w:val="0"/>
+                <w:lang w:eastAsia="pt-BR"/>
+                <w14:ligatures w14:val="none"/>
+              </w:rPr>
+              <w:t>Vermelho</w:t>
+            </w:r>
+          </w:p>
+        </w:tc>
+        <w:tc>
+          <w:tcPr>
+            <w:tcW w:w="0" w:type="auto"/>
+            <w:vAlign w:val="center"/>
+            <w:hideMark/>
+          </w:tcPr>
+          <w:p>
+            <w:pPr>
+              <w:jc w:val="center"/>
+              <w:rPr>
+                <w:rFonts w:ascii="Arial Unicode MS" w:eastAsia="Arial Unicode MS" w:hAnsi="Arial Unicode MS" w:cs="Arial Unicode MS"/>
+                <w:color w:val="000000"/>
+                <w:kern w:val="0"/>
+                <w:sz w:val="20"/>
+                <w:szCs w:val="20"/>
+                <w:lang w:eastAsia="pt-BR"/>
+                <w14:ligatures w14:val="none"/>
+              </w:rPr>
+            </w:pPr>
+            <w:r>
+              <w:rPr>
+                <w:rFonts w:ascii="Arial Unicode MS" w:eastAsia="Arial Unicode MS" w:hAnsi="Arial Unicode MS" w:cs="Arial Unicode MS" w:hint="eastAsia"/>
+                <w:color w:val="000000"/>
+                <w:kern w:val="0"/>
+                <w:sz w:val="20"/>
+                <w:szCs w:val="20"/>
+                <w:lang w:eastAsia="pt-BR"/>
+                <w14:ligatures w14:val="none"/>
+              </w:rPr>
+              <w:t>\033[31m</w:t>
+            </w:r>
+          </w:p>
+        </w:tc>
+        <w:tc>
+          <w:tcPr>
+            <w:tcW w:w="0" w:type="auto"/>
+            <w:vAlign w:val="center"/>
+            <w:hideMark/>
+          </w:tcPr>
+          <w:p>
+            <w:pPr>
+              <w:jc w:val="center"/>
+              <w:rPr>
+                <w:rFonts w:ascii="Arial Unicode MS" w:eastAsia="Arial Unicode MS" w:hAnsi="Arial Unicode MS" w:cs="Arial Unicode MS" w:hint="eastAsia"/>
+                <w:color w:val="000000"/>
+                <w:kern w:val="0"/>
+                <w:sz w:val="20"/>
+                <w:szCs w:val="20"/>
+                <w:lang w:eastAsia="pt-BR"/>
+                <w14:ligatures w14:val="none"/>
+              </w:rPr>
+            </w:pPr>
+            <w:r>
+              <w:rPr>
+                <w:rFonts w:ascii="Arial Unicode MS" w:eastAsia="Arial Unicode MS" w:hAnsi="Arial Unicode MS" w:cs="Arial Unicode MS" w:hint="eastAsia"/>
+                <w:color w:val="000000"/>
+                <w:kern w:val="0"/>
+                <w:sz w:val="20"/>
+                <w:szCs w:val="20"/>
+                <w:lang w:eastAsia="pt-BR"/>
+                <w14:ligatures w14:val="none"/>
+              </w:rPr>
+              <w:t>\033[91m</w:t>
+            </w:r>
+          </w:p>
+        </w:tc>
+      </w:tr>
+      <w:tr>
+        <w:trPr>
+          <w:trHeight w:val="300"/>
+          <w:jc w:val="center"/>
+        </w:trPr>
+        <w:tc>
+          <w:tcPr>
+            <w:tcW w:w="0" w:type="auto"/>
+            <w:vAlign w:val="center"/>
+            <w:hideMark/>
+          </w:tcPr>
+          <w:p>
+            <w:pPr>
+              <w:jc w:val="center"/>
+              <w:rPr>
+                <w:rFonts w:ascii="Calibri" w:eastAsia="Times New Roman" w:hAnsi="Calibri" w:cs="Calibri" w:hint="eastAsia"/>
+                <w:color w:val="000000"/>
+                <w:kern w:val="0"/>
+                <w:lang w:eastAsia="pt-BR"/>
+                <w14:ligatures w14:val="none"/>
+              </w:rPr>
+            </w:pPr>
+            <w:r>
+              <w:rPr>
+                <w:rFonts w:ascii="Calibri" w:eastAsia="Times New Roman" w:hAnsi="Calibri" w:cs="Calibri"/>
+                <w:color w:val="000000"/>
+                <w:kern w:val="0"/>
+                <w:lang w:eastAsia="pt-BR"/>
+                <w14:ligatures w14:val="none"/>
+              </w:rPr>
+              <w:t>Verde</w:t>
+            </w:r>
+          </w:p>
+        </w:tc>
+        <w:tc>
+          <w:tcPr>
+            <w:tcW w:w="0" w:type="auto"/>
+            <w:vAlign w:val="center"/>
+            <w:hideMark/>
+          </w:tcPr>
+          <w:p>
+            <w:pPr>
+              <w:jc w:val="center"/>
+              <w:rPr>
+                <w:rFonts w:ascii="Arial Unicode MS" w:eastAsia="Arial Unicode MS" w:hAnsi="Arial Unicode MS" w:cs="Arial Unicode MS"/>
+                <w:color w:val="000000"/>
+                <w:kern w:val="0"/>
+                <w:sz w:val="20"/>
+                <w:szCs w:val="20"/>
+                <w:lang w:eastAsia="pt-BR"/>
+                <w14:ligatures w14:val="none"/>
+              </w:rPr>
+            </w:pPr>
+            <w:r>
+              <w:rPr>
+                <w:rFonts w:ascii="Arial Unicode MS" w:eastAsia="Arial Unicode MS" w:hAnsi="Arial Unicode MS" w:cs="Arial Unicode MS" w:hint="eastAsia"/>
+                <w:color w:val="000000"/>
+                <w:kern w:val="0"/>
+                <w:sz w:val="20"/>
+                <w:szCs w:val="20"/>
+                <w:lang w:eastAsia="pt-BR"/>
+                <w14:ligatures w14:val="none"/>
+              </w:rPr>
+              <w:t>\033[32m</w:t>
+            </w:r>
+          </w:p>
+        </w:tc>
+        <w:tc>
+          <w:tcPr>
+            <w:tcW w:w="0" w:type="auto"/>
+            <w:vAlign w:val="center"/>
+            <w:hideMark/>
+          </w:tcPr>
+          <w:p>
+            <w:pPr>
+              <w:jc w:val="center"/>
+              <w:rPr>
+                <w:rFonts w:ascii="Arial Unicode MS" w:eastAsia="Arial Unicode MS" w:hAnsi="Arial Unicode MS" w:cs="Arial Unicode MS" w:hint="eastAsia"/>
+                <w:color w:val="000000"/>
+                <w:kern w:val="0"/>
+                <w:sz w:val="20"/>
+                <w:szCs w:val="20"/>
+                <w:lang w:eastAsia="pt-BR"/>
+                <w14:ligatures w14:val="none"/>
+              </w:rPr>
+            </w:pPr>
+            <w:r>
+              <w:rPr>
+                <w:rFonts w:ascii="Arial Unicode MS" w:eastAsia="Arial Unicode MS" w:hAnsi="Arial Unicode MS" w:cs="Arial Unicode MS" w:hint="eastAsia"/>
+                <w:color w:val="000000"/>
+                <w:kern w:val="0"/>
+                <w:sz w:val="20"/>
+                <w:szCs w:val="20"/>
+                <w:lang w:eastAsia="pt-BR"/>
+                <w14:ligatures w14:val="none"/>
+              </w:rPr>
+              <w:t>\033[92m</w:t>
+            </w:r>
+          </w:p>
+        </w:tc>
+      </w:tr>
+      <w:tr>
+        <w:trPr>
+          <w:trHeight w:val="300"/>
+          <w:jc w:val="center"/>
+        </w:trPr>
+        <w:tc>
+          <w:tcPr>
+            <w:tcW w:w="0" w:type="auto"/>
+            <w:vAlign w:val="center"/>
+            <w:hideMark/>
+          </w:tcPr>
+          <w:p>
+            <w:pPr>
+              <w:jc w:val="center"/>
+              <w:rPr>
+                <w:rFonts w:ascii="Calibri" w:eastAsia="Times New Roman" w:hAnsi="Calibri" w:cs="Calibri" w:hint="eastAsia"/>
+                <w:color w:val="000000"/>
+                <w:kern w:val="0"/>
+                <w:lang w:eastAsia="pt-BR"/>
+                <w14:ligatures w14:val="none"/>
+              </w:rPr>
+            </w:pPr>
+            <w:r>
+              <w:rPr>
+                <w:rFonts w:ascii="Calibri" w:eastAsia="Times New Roman" w:hAnsi="Calibri" w:cs="Calibri"/>
+                <w:color w:val="000000"/>
+                <w:kern w:val="0"/>
+                <w:lang w:eastAsia="pt-BR"/>
+                <w14:ligatures w14:val="none"/>
+              </w:rPr>
+              <w:t>Amarelo</w:t>
+            </w:r>
+          </w:p>
+        </w:tc>
+        <w:tc>
+          <w:tcPr>
+            <w:tcW w:w="0" w:type="auto"/>
+            <w:vAlign w:val="center"/>
+            <w:hideMark/>
+          </w:tcPr>
+          <w:p>
+            <w:pPr>
+              <w:jc w:val="center"/>
+              <w:rPr>
+                <w:rFonts w:ascii="Arial Unicode MS" w:eastAsia="Arial Unicode MS" w:hAnsi="Arial Unicode MS" w:cs="Arial Unicode MS"/>
+                <w:color w:val="000000"/>
+                <w:kern w:val="0"/>
+                <w:sz w:val="20"/>
+                <w:szCs w:val="20"/>
+                <w:lang w:eastAsia="pt-BR"/>
+                <w14:ligatures w14:val="none"/>
+              </w:rPr>
+            </w:pPr>
+            <w:r>
+              <w:rPr>
+                <w:rFonts w:ascii="Arial Unicode MS" w:eastAsia="Arial Unicode MS" w:hAnsi="Arial Unicode MS" w:cs="Arial Unicode MS" w:hint="eastAsia"/>
+                <w:color w:val="000000"/>
+                <w:kern w:val="0"/>
+                <w:sz w:val="20"/>
+                <w:szCs w:val="20"/>
+                <w:lang w:eastAsia="pt-BR"/>
+                <w14:ligatures w14:val="none"/>
+              </w:rPr>
+              <w:t>\033[33m</w:t>
+            </w:r>
+          </w:p>
+        </w:tc>
+        <w:tc>
+          <w:tcPr>
+            <w:tcW w:w="0" w:type="auto"/>
+            <w:vAlign w:val="center"/>
+            <w:hideMark/>
+          </w:tcPr>
+          <w:p>
+            <w:pPr>
+              <w:jc w:val="center"/>
+              <w:rPr>
+                <w:rFonts w:ascii="Arial Unicode MS" w:eastAsia="Arial Unicode MS" w:hAnsi="Arial Unicode MS" w:cs="Arial Unicode MS" w:hint="eastAsia"/>
+                <w:color w:val="000000"/>
+                <w:kern w:val="0"/>
+                <w:sz w:val="20"/>
+                <w:szCs w:val="20"/>
+                <w:lang w:eastAsia="pt-BR"/>
+                <w14:ligatures w14:val="none"/>
+              </w:rPr>
+            </w:pPr>
+            <w:r>
+              <w:rPr>
+                <w:rFonts w:ascii="Arial Unicode MS" w:eastAsia="Arial Unicode MS" w:hAnsi="Arial Unicode MS" w:cs="Arial Unicode MS" w:hint="eastAsia"/>
+                <w:color w:val="000000"/>
+                <w:kern w:val="0"/>
+                <w:sz w:val="20"/>
+                <w:szCs w:val="20"/>
+                <w:lang w:eastAsia="pt-BR"/>
+                <w14:ligatures w14:val="none"/>
+              </w:rPr>
+              <w:t>\033[93m</w:t>
+            </w:r>
+          </w:p>
+        </w:tc>
+      </w:tr>
+      <w:tr>
+        <w:trPr>
+          <w:trHeight w:val="300"/>
+          <w:jc w:val="center"/>
+        </w:trPr>
+        <w:tc>
+          <w:tcPr>
+            <w:tcW w:w="0" w:type="auto"/>
+            <w:vAlign w:val="center"/>
+            <w:hideMark/>
+          </w:tcPr>
+          <w:p>
+            <w:pPr>
+              <w:jc w:val="center"/>
+              <w:rPr>
+                <w:rFonts w:ascii="Calibri" w:eastAsia="Times New Roman" w:hAnsi="Calibri" w:cs="Calibri" w:hint="eastAsia"/>
+                <w:color w:val="000000"/>
+                <w:kern w:val="0"/>
+                <w:lang w:eastAsia="pt-BR"/>
+                <w14:ligatures w14:val="none"/>
+              </w:rPr>
+            </w:pPr>
+            <w:r>
+              <w:rPr>
+                <w:rFonts w:ascii="Calibri" w:eastAsia="Times New Roman" w:hAnsi="Calibri" w:cs="Calibri"/>
+                <w:color w:val="000000"/>
+                <w:kern w:val="0"/>
+                <w:lang w:eastAsia="pt-BR"/>
+                <w14:ligatures w14:val="none"/>
+              </w:rPr>
+              <w:t>Azul</w:t>
+            </w:r>
+          </w:p>
+        </w:tc>
+        <w:tc>
+          <w:tcPr>
+            <w:tcW w:w="0" w:type="auto"/>
+            <w:vAlign w:val="center"/>
+            <w:hideMark/>
+          </w:tcPr>
+          <w:p>
+            <w:pPr>
+              <w:jc w:val="center"/>
+              <w:rPr>
+                <w:rFonts w:ascii="Arial Unicode MS" w:eastAsia="Arial Unicode MS" w:hAnsi="Arial Unicode MS" w:cs="Arial Unicode MS"/>
+                <w:color w:val="000000"/>
+                <w:kern w:val="0"/>
+                <w:sz w:val="20"/>
+                <w:szCs w:val="20"/>
+                <w:lang w:eastAsia="pt-BR"/>
+                <w14:ligatures w14:val="none"/>
+              </w:rPr>
+            </w:pPr>
+            <w:r>
+              <w:rPr>
+                <w:rFonts w:ascii="Arial Unicode MS" w:eastAsia="Arial Unicode MS" w:hAnsi="Arial Unicode MS" w:cs="Arial Unicode MS" w:hint="eastAsia"/>
+                <w:color w:val="000000"/>
+                <w:kern w:val="0"/>
+                <w:sz w:val="20"/>
+                <w:szCs w:val="20"/>
+                <w:lang w:eastAsia="pt-BR"/>
+                <w14:ligatures w14:val="none"/>
+              </w:rPr>
+              <w:t>\033[34m</w:t>
+            </w:r>
+          </w:p>
+        </w:tc>
+        <w:tc>
+          <w:tcPr>
+            <w:tcW w:w="0" w:type="auto"/>
+            <w:vAlign w:val="center"/>
+            <w:hideMark/>
+          </w:tcPr>
+          <w:p>
+            <w:pPr>
+              <w:jc w:val="center"/>
+              <w:rPr>
+                <w:rFonts w:ascii="Arial Unicode MS" w:eastAsia="Arial Unicode MS" w:hAnsi="Arial Unicode MS" w:cs="Arial Unicode MS" w:hint="eastAsia"/>
+                <w:color w:val="000000"/>
+                <w:kern w:val="0"/>
+                <w:sz w:val="20"/>
+                <w:szCs w:val="20"/>
+                <w:lang w:eastAsia="pt-BR"/>
+                <w14:ligatures w14:val="none"/>
+              </w:rPr>
+            </w:pPr>
+            <w:r>
+              <w:rPr>
+                <w:rFonts w:ascii="Arial Unicode MS" w:eastAsia="Arial Unicode MS" w:hAnsi="Arial Unicode MS" w:cs="Arial Unicode MS" w:hint="eastAsia"/>
+                <w:color w:val="000000"/>
+                <w:kern w:val="0"/>
+                <w:sz w:val="20"/>
+                <w:szCs w:val="20"/>
+                <w:lang w:eastAsia="pt-BR"/>
+                <w14:ligatures w14:val="none"/>
+              </w:rPr>
+              <w:t>\033[94m</w:t>
+            </w:r>
+          </w:p>
+        </w:tc>
+      </w:tr>
+      <w:tr>
+        <w:trPr>
+          <w:trHeight w:val="600"/>
+          <w:jc w:val="center"/>
+        </w:trPr>
+        <w:tc>
+          <w:tcPr>
+            <w:tcW w:w="0" w:type="auto"/>
+            <w:vAlign w:val="center"/>
+            <w:hideMark/>
+          </w:tcPr>
+          <w:p>
+            <w:pPr>
+              <w:jc w:val="center"/>
+              <w:rPr>
+                <w:rFonts w:ascii="Calibri" w:eastAsia="Times New Roman" w:hAnsi="Calibri" w:cs="Calibri" w:hint="eastAsia"/>
+                <w:color w:val="000000"/>
+                <w:kern w:val="0"/>
+                <w:lang w:eastAsia="pt-BR"/>
+                <w14:ligatures w14:val="none"/>
+              </w:rPr>
+            </w:pPr>
+            <w:r>
+              <w:rPr>
+                <w:rFonts w:ascii="Calibri" w:eastAsia="Times New Roman" w:hAnsi="Calibri" w:cs="Calibri"/>
+                <w:color w:val="000000"/>
+                <w:kern w:val="0"/>
+                <w:lang w:eastAsia="pt-BR"/>
+                <w14:ligatures w14:val="none"/>
+              </w:rPr>
+              <w:t>Magenta (Roxo)</w:t>
+            </w:r>
+          </w:p>
+        </w:tc>
+        <w:tc>
+          <w:tcPr>
+            <w:tcW w:w="0" w:type="auto"/>
+            <w:vAlign w:val="center"/>
+            <w:hideMark/>
+          </w:tcPr>
+          <w:p>
+            <w:pPr>
+              <w:jc w:val="center"/>
+              <w:rPr>
+                <w:rFonts w:ascii="Arial Unicode MS" w:eastAsia="Arial Unicode MS" w:hAnsi="Arial Unicode MS" w:cs="Arial Unicode MS"/>
+                <w:color w:val="000000"/>
+                <w:kern w:val="0"/>
+                <w:sz w:val="20"/>
+                <w:szCs w:val="20"/>
+                <w:lang w:eastAsia="pt-BR"/>
+                <w14:ligatures w14:val="none"/>
+              </w:rPr>
+            </w:pPr>
+            <w:r>
+              <w:rPr>
+                <w:rFonts w:ascii="Arial Unicode MS" w:eastAsia="Arial Unicode MS" w:hAnsi="Arial Unicode MS" w:cs="Arial Unicode MS" w:hint="eastAsia"/>
+                <w:color w:val="000000"/>
+                <w:kern w:val="0"/>
+                <w:sz w:val="20"/>
+                <w:szCs w:val="20"/>
+                <w:lang w:eastAsia="pt-BR"/>
+                <w14:ligatures w14:val="none"/>
+              </w:rPr>
+              <w:t>\033[35m</w:t>
+            </w:r>
+          </w:p>
+        </w:tc>
+        <w:tc>
+          <w:tcPr>
+            <w:tcW w:w="0" w:type="auto"/>
+            <w:vAlign w:val="center"/>
+            <w:hideMark/>
+          </w:tcPr>
+          <w:p>
+            <w:pPr>
+              <w:jc w:val="center"/>
+              <w:rPr>
+                <w:rFonts w:ascii="Arial Unicode MS" w:eastAsia="Arial Unicode MS" w:hAnsi="Arial Unicode MS" w:cs="Arial Unicode MS" w:hint="eastAsia"/>
+                <w:color w:val="000000"/>
+                <w:kern w:val="0"/>
+                <w:sz w:val="20"/>
+                <w:szCs w:val="20"/>
+                <w:lang w:eastAsia="pt-BR"/>
+                <w14:ligatures w14:val="none"/>
+              </w:rPr>
+            </w:pPr>
+            <w:r>
+              <w:rPr>
+                <w:rFonts w:ascii="Arial Unicode MS" w:eastAsia="Arial Unicode MS" w:hAnsi="Arial Unicode MS" w:cs="Arial Unicode MS" w:hint="eastAsia"/>
+                <w:color w:val="000000"/>
+                <w:kern w:val="0"/>
+                <w:sz w:val="20"/>
+                <w:szCs w:val="20"/>
+                <w:lang w:eastAsia="pt-BR"/>
+                <w14:ligatures w14:val="none"/>
+              </w:rPr>
+              <w:t>\033[95m</w:t>
+            </w:r>
+          </w:p>
+        </w:tc>
+      </w:tr>
+      <w:tr>
+        <w:trPr>
+          <w:trHeight w:val="900"/>
+          <w:jc w:val="center"/>
+        </w:trPr>
+        <w:tc>
+          <w:tcPr>
+            <w:tcW w:w="0" w:type="auto"/>
+            <w:vAlign w:val="center"/>
+            <w:hideMark/>
+          </w:tcPr>
+          <w:p>
+            <w:pPr>
+              <w:jc w:val="center"/>
+              <w:rPr>
+                <w:rFonts w:ascii="Calibri" w:eastAsia="Times New Roman" w:hAnsi="Calibri" w:cs="Calibri" w:hint="eastAsia"/>
+                <w:color w:val="000000"/>
+                <w:kern w:val="0"/>
+                <w:lang w:eastAsia="pt-BR"/>
+                <w14:ligatures w14:val="none"/>
+              </w:rPr>
+            </w:pPr>
+            <w:r>
+              <w:rPr>
+                <w:rFonts w:ascii="Calibri" w:eastAsia="Times New Roman" w:hAnsi="Calibri" w:cs="Calibri"/>
+                <w:color w:val="000000"/>
+                <w:kern w:val="0"/>
+                <w:lang w:eastAsia="pt-BR"/>
+                <w14:ligatures w14:val="none"/>
+              </w:rPr>
+              <w:t>Ciano (Azul Claro)</w:t>
+            </w:r>
+          </w:p>
+        </w:tc>
+        <w:tc>
+          <w:tcPr>
+            <w:tcW w:w="0" w:type="auto"/>
+            <w:vAlign w:val="center"/>
+            <w:hideMark/>
+          </w:tcPr>
+          <w:p>
+            <w:pPr>
+              <w:jc w:val="center"/>
+              <w:rPr>
+                <w:rFonts w:ascii="Arial Unicode MS" w:eastAsia="Arial Unicode MS" w:hAnsi="Arial Unicode MS" w:cs="Arial Unicode MS"/>
+                <w:color w:val="000000"/>
+                <w:kern w:val="0"/>
+                <w:sz w:val="20"/>
+                <w:szCs w:val="20"/>
+                <w:lang w:eastAsia="pt-BR"/>
+                <w14:ligatures w14:val="none"/>
+              </w:rPr>
+            </w:pPr>
+            <w:r>
+              <w:rPr>
+                <w:rFonts w:ascii="Arial Unicode MS" w:eastAsia="Arial Unicode MS" w:hAnsi="Arial Unicode MS" w:cs="Arial Unicode MS" w:hint="eastAsia"/>
+                <w:color w:val="000000"/>
+                <w:kern w:val="0"/>
+                <w:sz w:val="20"/>
+                <w:szCs w:val="20"/>
+                <w:lang w:eastAsia="pt-BR"/>
+                <w14:ligatures w14:val="none"/>
+              </w:rPr>
+              <w:t>\033[36m</w:t>
+            </w:r>
+          </w:p>
+        </w:tc>
+        <w:tc>
+          <w:tcPr>
+            <w:tcW w:w="0" w:type="auto"/>
+            <w:vAlign w:val="center"/>
+            <w:hideMark/>
+          </w:tcPr>
+          <w:p>
+            <w:pPr>
+              <w:jc w:val="center"/>
+              <w:rPr>
+                <w:rFonts w:ascii="Arial Unicode MS" w:eastAsia="Arial Unicode MS" w:hAnsi="Arial Unicode MS" w:cs="Arial Unicode MS" w:hint="eastAsia"/>
+                <w:color w:val="000000"/>
+                <w:kern w:val="0"/>
+                <w:sz w:val="20"/>
+                <w:szCs w:val="20"/>
+                <w:lang w:eastAsia="pt-BR"/>
+                <w14:ligatures w14:val="none"/>
+              </w:rPr>
+            </w:pPr>
+            <w:r>
+              <w:rPr>
+                <w:rFonts w:ascii="Arial Unicode MS" w:eastAsia="Arial Unicode MS" w:hAnsi="Arial Unicode MS" w:cs="Arial Unicode MS" w:hint="eastAsia"/>
+                <w:color w:val="000000"/>
+                <w:kern w:val="0"/>
+                <w:sz w:val="20"/>
+                <w:szCs w:val="20"/>
+                <w:lang w:eastAsia="pt-BR"/>
+                <w14:ligatures w14:val="none"/>
+              </w:rPr>
+              <w:t>\033[96m</w:t>
+            </w:r>
+          </w:p>
+        </w:tc>
+      </w:tr>
+      <w:tr>
+        <w:trPr>
+          <w:trHeight w:val="300"/>
+          <w:jc w:val="center"/>
+        </w:trPr>
+        <w:tc>
+          <w:tcPr>
+            <w:tcW w:w="0" w:type="auto"/>
+            <w:vAlign w:val="center"/>
+            <w:hideMark/>
+          </w:tcPr>
+          <w:p>
+            <w:pPr>
+              <w:jc w:val="center"/>
+              <w:rPr>
+                <w:rFonts w:ascii="Calibri" w:eastAsia="Times New Roman" w:hAnsi="Calibri" w:cs="Calibri" w:hint="eastAsia"/>
+                <w:color w:val="000000"/>
+                <w:kern w:val="0"/>
+                <w:lang w:eastAsia="pt-BR"/>
+                <w14:ligatures w14:val="none"/>
+              </w:rPr>
+            </w:pPr>
+            <w:r>
+              <w:rPr>
+                <w:rFonts w:ascii="Calibri" w:eastAsia="Times New Roman" w:hAnsi="Calibri" w:cs="Calibri"/>
+                <w:color w:val="000000"/>
+                <w:kern w:val="0"/>
+                <w:lang w:eastAsia="pt-BR"/>
+                <w14:ligatures w14:val="none"/>
+              </w:rPr>
+              <w:t>Branco</w:t>
+            </w:r>
+          </w:p>
+        </w:tc>
+        <w:tc>
+          <w:tcPr>
+            <w:tcW w:w="0" w:type="auto"/>
+            <w:vAlign w:val="center"/>
+            <w:hideMark/>
+          </w:tcPr>
+          <w:p>
+            <w:pPr>
+              <w:jc w:val="center"/>
+              <w:rPr>
+                <w:rFonts w:ascii="Arial Unicode MS" w:eastAsia="Arial Unicode MS" w:hAnsi="Arial Unicode MS" w:cs="Arial Unicode MS"/>
+                <w:color w:val="000000"/>
+                <w:kern w:val="0"/>
+                <w:sz w:val="20"/>
+                <w:szCs w:val="20"/>
+                <w:lang w:eastAsia="pt-BR"/>
+                <w14:ligatures w14:val="none"/>
+              </w:rPr>
+            </w:pPr>
+            <w:r>
+              <w:rPr>
+                <w:rFonts w:ascii="Arial Unicode MS" w:eastAsia="Arial Unicode MS" w:hAnsi="Arial Unicode MS" w:cs="Arial Unicode MS" w:hint="eastAsia"/>
+                <w:color w:val="000000"/>
+                <w:kern w:val="0"/>
+                <w:sz w:val="20"/>
+                <w:szCs w:val="20"/>
+                <w:lang w:eastAsia="pt-BR"/>
+                <w14:ligatures w14:val="none"/>
+              </w:rPr>
+              <w:t>\033[37m</w:t>
+            </w:r>
+          </w:p>
+        </w:tc>
+        <w:tc>
+          <w:tcPr>
+            <w:tcW w:w="0" w:type="auto"/>
+            <w:vAlign w:val="center"/>
+            <w:hideMark/>
+          </w:tcPr>
+          <w:p>
+            <w:pPr>
+              <w:jc w:val="center"/>
+              <w:rPr>
+                <w:rFonts w:ascii="Arial Unicode MS" w:eastAsia="Arial Unicode MS" w:hAnsi="Arial Unicode MS" w:cs="Arial Unicode MS" w:hint="eastAsia"/>
+                <w:color w:val="000000"/>
+                <w:kern w:val="0"/>
+                <w:sz w:val="20"/>
+                <w:szCs w:val="20"/>
+                <w:lang w:eastAsia="pt-BR"/>
+                <w14:ligatures w14:val="none"/>
+              </w:rPr>
+            </w:pPr>
+            <w:r>
+              <w:rPr>
+                <w:rFonts w:ascii="Arial Unicode MS" w:eastAsia="Arial Unicode MS" w:hAnsi="Arial Unicode MS" w:cs="Arial Unicode MS" w:hint="eastAsia"/>
+                <w:color w:val="000000"/>
+                <w:kern w:val="0"/>
+                <w:sz w:val="20"/>
+                <w:szCs w:val="20"/>
+                <w:lang w:eastAsia="pt-BR"/>
+                <w14:ligatures w14:val="none"/>
+              </w:rPr>
+              <w:t>\033[97m</w:t>
+            </w:r>
+          </w:p>
+        </w:tc>
+      </w:tr>
+    </w:tbl>
+    <w:p>
+      <w:pPr>
+        <w:jc w:val="both"/>
+        <w:rPr>
+          <w:rFonts w:ascii="Times New Roman" w:hAnsi="Times New Roman" w:cs="Times New Roman"/>
+          <w:sz w:val="24"/>
+          <w:szCs w:val="24"/>
+        </w:rPr>
+      </w:pPr>
+    </w:p>
+    <w:p>
+      <w:pPr>
+        <w:jc w:val="both"/>
+        <w:rPr>
+          <w:rFonts w:ascii="Times New Roman" w:hAnsi="Times New Roman" w:cs="Times New Roman"/>
+          <w:i/>
+          <w:sz w:val="24"/>
+          <w:szCs w:val="24"/>
+        </w:rPr>
+      </w:pPr>
+      <w:r>
+        <w:rPr>
+          <w:rFonts w:ascii="Times New Roman" w:hAnsi="Times New Roman" w:cs="Times New Roman"/>
+          <w:i/>
+          <w:sz w:val="24"/>
+          <w:szCs w:val="24"/>
+        </w:rPr>
+        <w:t>Cores de fundo</w:t>
+      </w:r>
+    </w:p>
+    <w:tbl>
+      <w:tblPr>
+        <w:tblStyle w:val="Tabelacomgrade"/>
+        <w:tblW w:w="0" w:type="auto"/>
+        <w:jc w:val="center"/>
+        <w:tblLook w:val="04A0" w:firstRow="1" w:lastRow="0" w:firstColumn="1" w:lastColumn="0" w:noHBand="0" w:noVBand="1"/>
+      </w:tblPr>
+      <w:tblGrid>
+        <w:gridCol w:w="1800"/>
+        <w:gridCol w:w="1523"/>
+        <w:gridCol w:w="1681"/>
+      </w:tblGrid>
+      <w:tr>
+        <w:trPr>
+          <w:trHeight w:val="600"/>
+          <w:jc w:val="center"/>
+        </w:trPr>
+        <w:tc>
+          <w:tcPr>
+            <w:tcW w:w="0" w:type="auto"/>
+            <w:vAlign w:val="center"/>
+            <w:hideMark/>
+          </w:tcPr>
+          <w:p>
+            <w:pPr>
+              <w:jc w:val="center"/>
+              <w:rPr>
+                <w:rFonts w:ascii="Calibri" w:eastAsia="Times New Roman" w:hAnsi="Calibri" w:cs="Calibri"/>
+                <w:b/>
+                <w:bCs/>
+                <w:color w:val="000000"/>
+                <w:kern w:val="0"/>
+                <w:lang w:eastAsia="pt-BR"/>
+                <w14:ligatures w14:val="none"/>
+              </w:rPr>
+            </w:pPr>
+            <w:r>
+              <w:rPr>
+                <w:rFonts w:ascii="Calibri" w:eastAsia="Times New Roman" w:hAnsi="Calibri" w:cs="Calibri"/>
+                <w:b/>
+                <w:bCs/>
+                <w:color w:val="000000"/>
+                <w:kern w:val="0"/>
+                <w:lang w:eastAsia="pt-BR"/>
+                <w14:ligatures w14:val="none"/>
+              </w:rPr>
+              <w:t>Cor</w:t>
+            </w:r>
+          </w:p>
+        </w:tc>
+        <w:tc>
+          <w:tcPr>
+            <w:tcW w:w="0" w:type="auto"/>
+            <w:vAlign w:val="center"/>
+            <w:hideMark/>
+          </w:tcPr>
+          <w:p>
+            <w:pPr>
+              <w:jc w:val="center"/>
+              <w:rPr>
+                <w:rFonts w:ascii="Calibri" w:eastAsia="Times New Roman" w:hAnsi="Calibri" w:cs="Calibri"/>
+                <w:b/>
+                <w:bCs/>
+                <w:color w:val="000000"/>
+                <w:kern w:val="0"/>
+                <w:lang w:eastAsia="pt-BR"/>
+                <w14:ligatures w14:val="none"/>
+              </w:rPr>
+            </w:pPr>
+            <w:r>
+              <w:rPr>
+                <w:rFonts w:ascii="Calibri" w:eastAsia="Times New Roman" w:hAnsi="Calibri" w:cs="Calibri"/>
+                <w:b/>
+                <w:bCs/>
+                <w:color w:val="000000"/>
+                <w:kern w:val="0"/>
+                <w:lang w:eastAsia="pt-BR"/>
+                <w14:ligatures w14:val="none"/>
+              </w:rPr>
+              <w:t>Fundo Normal</w:t>
+            </w:r>
+          </w:p>
+        </w:tc>
+        <w:tc>
+          <w:tcPr>
+            <w:tcW w:w="0" w:type="auto"/>
+            <w:vAlign w:val="center"/>
+            <w:hideMark/>
+          </w:tcPr>
+          <w:p>
+            <w:pPr>
+              <w:jc w:val="center"/>
+              <w:rPr>
+                <w:rFonts w:ascii="Calibri" w:eastAsia="Times New Roman" w:hAnsi="Calibri" w:cs="Calibri"/>
+                <w:b/>
+                <w:bCs/>
+                <w:color w:val="000000"/>
+                <w:kern w:val="0"/>
+                <w:lang w:eastAsia="pt-BR"/>
+                <w14:ligatures w14:val="none"/>
+              </w:rPr>
+            </w:pPr>
+            <w:r>
+              <w:rPr>
+                <w:rFonts w:ascii="Calibri" w:eastAsia="Times New Roman" w:hAnsi="Calibri" w:cs="Calibri"/>
+                <w:b/>
+                <w:bCs/>
+                <w:color w:val="000000"/>
+                <w:kern w:val="0"/>
+                <w:lang w:eastAsia="pt-BR"/>
+                <w14:ligatures w14:val="none"/>
+              </w:rPr>
+              <w:t>Fundo Brilhante</w:t>
+            </w:r>
+          </w:p>
+        </w:tc>
+      </w:tr>
+      <w:tr>
+        <w:trPr>
+          <w:trHeight w:val="600"/>
+          <w:jc w:val="center"/>
+        </w:trPr>
+        <w:tc>
+          <w:tcPr>
+            <w:tcW w:w="0" w:type="auto"/>
+            <w:vAlign w:val="center"/>
+            <w:hideMark/>
+          </w:tcPr>
+          <w:p>
+            <w:pPr>
+              <w:jc w:val="center"/>
+              <w:rPr>
+                <w:rFonts w:ascii="Calibri" w:eastAsia="Times New Roman" w:hAnsi="Calibri" w:cs="Calibri"/>
+                <w:color w:val="000000"/>
+                <w:kern w:val="0"/>
+                <w:lang w:eastAsia="pt-BR"/>
+                <w14:ligatures w14:val="none"/>
+              </w:rPr>
+            </w:pPr>
+            <w:r>
+              <w:rPr>
+                <w:rFonts w:ascii="Calibri" w:eastAsia="Times New Roman" w:hAnsi="Calibri" w:cs="Calibri"/>
+                <w:color w:val="000000"/>
+                <w:kern w:val="0"/>
+                <w:lang w:eastAsia="pt-BR"/>
+                <w14:ligatures w14:val="none"/>
+              </w:rPr>
+              <w:t>Preto</w:t>
+            </w:r>
+          </w:p>
+        </w:tc>
+        <w:tc>
+          <w:tcPr>
+            <w:tcW w:w="0" w:type="auto"/>
+            <w:vAlign w:val="center"/>
+            <w:hideMark/>
+          </w:tcPr>
+          <w:p>
+            <w:pPr>
+              <w:jc w:val="center"/>
+              <w:rPr>
+                <w:rFonts w:ascii="Arial Unicode MS" w:eastAsia="Arial Unicode MS" w:hAnsi="Arial Unicode MS" w:cs="Arial Unicode MS"/>
+                <w:color w:val="000000"/>
+                <w:kern w:val="0"/>
+                <w:sz w:val="20"/>
+                <w:szCs w:val="20"/>
+                <w:lang w:eastAsia="pt-BR"/>
+                <w14:ligatures w14:val="none"/>
+              </w:rPr>
+            </w:pPr>
+            <w:r>
+              <w:rPr>
+                <w:rFonts w:ascii="Arial Unicode MS" w:eastAsia="Arial Unicode MS" w:hAnsi="Arial Unicode MS" w:cs="Arial Unicode MS" w:hint="eastAsia"/>
+                <w:color w:val="000000"/>
+                <w:kern w:val="0"/>
+                <w:sz w:val="20"/>
+                <w:szCs w:val="20"/>
+                <w:lang w:eastAsia="pt-BR"/>
+                <w14:ligatures w14:val="none"/>
+              </w:rPr>
+              <w:t>\033[40m</w:t>
+            </w:r>
+          </w:p>
+        </w:tc>
+        <w:tc>
+          <w:tcPr>
+            <w:tcW w:w="0" w:type="auto"/>
+            <w:vAlign w:val="center"/>
+            <w:hideMark/>
+          </w:tcPr>
+          <w:p>
+            <w:pPr>
+              <w:jc w:val="center"/>
+              <w:rPr>
+                <w:rFonts w:ascii="Arial Unicode MS" w:eastAsia="Arial Unicode MS" w:hAnsi="Arial Unicode MS" w:cs="Arial Unicode MS" w:hint="eastAsia"/>
+                <w:color w:val="000000"/>
+                <w:kern w:val="0"/>
+                <w:sz w:val="20"/>
+                <w:szCs w:val="20"/>
+                <w:lang w:eastAsia="pt-BR"/>
+                <w14:ligatures w14:val="none"/>
+              </w:rPr>
+            </w:pPr>
+            <w:r>
+              <w:rPr>
+                <w:rFonts w:ascii="Arial Unicode MS" w:eastAsia="Arial Unicode MS" w:hAnsi="Arial Unicode MS" w:cs="Arial Unicode MS" w:hint="eastAsia"/>
+                <w:color w:val="000000"/>
+                <w:kern w:val="0"/>
+                <w:sz w:val="20"/>
+                <w:szCs w:val="20"/>
+                <w:lang w:eastAsia="pt-BR"/>
+                <w14:ligatures w14:val="none"/>
+              </w:rPr>
+              <w:t>\033[100m</w:t>
+            </w:r>
+          </w:p>
+        </w:tc>
+      </w:tr>
+      <w:tr>
+        <w:trPr>
+          <w:trHeight w:val="600"/>
+          <w:jc w:val="center"/>
+        </w:trPr>
+        <w:tc>
+          <w:tcPr>
+            <w:tcW w:w="0" w:type="auto"/>
+            <w:vAlign w:val="center"/>
+            <w:hideMark/>
+          </w:tcPr>
+          <w:p>
+            <w:pPr>
+              <w:jc w:val="center"/>
+              <w:rPr>
+                <w:rFonts w:ascii="Calibri" w:eastAsia="Times New Roman" w:hAnsi="Calibri" w:cs="Calibri" w:hint="eastAsia"/>
+                <w:color w:val="000000"/>
+                <w:kern w:val="0"/>
+                <w:lang w:eastAsia="pt-BR"/>
+                <w14:ligatures w14:val="none"/>
+              </w:rPr>
+            </w:pPr>
+            <w:r>
+              <w:rPr>
+                <w:rFonts w:ascii="Calibri" w:eastAsia="Times New Roman" w:hAnsi="Calibri" w:cs="Calibri"/>
+                <w:color w:val="000000"/>
+                <w:kern w:val="0"/>
+                <w:lang w:eastAsia="pt-BR"/>
+                <w14:ligatures w14:val="none"/>
+              </w:rPr>
+              <w:t>Vermelho</w:t>
+            </w:r>
+          </w:p>
+        </w:tc>
+        <w:tc>
+          <w:tcPr>
+            <w:tcW w:w="0" w:type="auto"/>
+            <w:vAlign w:val="center"/>
+            <w:hideMark/>
+          </w:tcPr>
+          <w:p>
+            <w:pPr>
+              <w:jc w:val="center"/>
+              <w:rPr>
+                <w:rFonts w:ascii="Arial Unicode MS" w:eastAsia="Arial Unicode MS" w:hAnsi="Arial Unicode MS" w:cs="Arial Unicode MS"/>
+                <w:color w:val="000000"/>
+                <w:kern w:val="0"/>
+                <w:sz w:val="20"/>
+                <w:szCs w:val="20"/>
+                <w:lang w:eastAsia="pt-BR"/>
+                <w14:ligatures w14:val="none"/>
+              </w:rPr>
+            </w:pPr>
+            <w:r>
+              <w:rPr>
+                <w:rFonts w:ascii="Arial Unicode MS" w:eastAsia="Arial Unicode MS" w:hAnsi="Arial Unicode MS" w:cs="Arial Unicode MS" w:hint="eastAsia"/>
+                <w:color w:val="000000"/>
+                <w:kern w:val="0"/>
+                <w:sz w:val="20"/>
+                <w:szCs w:val="20"/>
+                <w:lang w:eastAsia="pt-BR"/>
+                <w14:ligatures w14:val="none"/>
+              </w:rPr>
+              <w:t>\033[41m</w:t>
+            </w:r>
+          </w:p>
+        </w:tc>
+        <w:tc>
+          <w:tcPr>
+            <w:tcW w:w="0" w:type="auto"/>
+            <w:vAlign w:val="center"/>
+            <w:hideMark/>
+          </w:tcPr>
+          <w:p>
+            <w:pPr>
+              <w:jc w:val="center"/>
+              <w:rPr>
+                <w:rFonts w:ascii="Arial Unicode MS" w:eastAsia="Arial Unicode MS" w:hAnsi="Arial Unicode MS" w:cs="Arial Unicode MS" w:hint="eastAsia"/>
+                <w:color w:val="000000"/>
+                <w:kern w:val="0"/>
+                <w:sz w:val="20"/>
+                <w:szCs w:val="20"/>
+                <w:lang w:eastAsia="pt-BR"/>
+                <w14:ligatures w14:val="none"/>
+              </w:rPr>
+            </w:pPr>
+            <w:r>
+              <w:rPr>
+                <w:rFonts w:ascii="Arial Unicode MS" w:eastAsia="Arial Unicode MS" w:hAnsi="Arial Unicode MS" w:cs="Arial Unicode MS" w:hint="eastAsia"/>
+                <w:color w:val="000000"/>
+                <w:kern w:val="0"/>
+                <w:sz w:val="20"/>
+                <w:szCs w:val="20"/>
+                <w:lang w:eastAsia="pt-BR"/>
+                <w14:ligatures w14:val="none"/>
+              </w:rPr>
+              <w:t>\033[101m</w:t>
+            </w:r>
+          </w:p>
+        </w:tc>
+      </w:tr>
+      <w:tr>
+        <w:trPr>
+          <w:trHeight w:val="600"/>
+          <w:jc w:val="center"/>
+        </w:trPr>
+        <w:tc>
+          <w:tcPr>
+            <w:tcW w:w="0" w:type="auto"/>
+            <w:vAlign w:val="center"/>
+            <w:hideMark/>
+          </w:tcPr>
+          <w:p>
+            <w:pPr>
+              <w:jc w:val="center"/>
+              <w:rPr>
+                <w:rFonts w:ascii="Calibri" w:eastAsia="Times New Roman" w:hAnsi="Calibri" w:cs="Calibri" w:hint="eastAsia"/>
+                <w:color w:val="000000"/>
+                <w:kern w:val="0"/>
+                <w:lang w:eastAsia="pt-BR"/>
+                <w14:ligatures w14:val="none"/>
+              </w:rPr>
+            </w:pPr>
+            <w:r>
+              <w:rPr>
+                <w:rFonts w:ascii="Calibri" w:eastAsia="Times New Roman" w:hAnsi="Calibri" w:cs="Calibri"/>
+                <w:color w:val="000000"/>
+                <w:kern w:val="0"/>
+                <w:lang w:eastAsia="pt-BR"/>
+                <w14:ligatures w14:val="none"/>
+              </w:rPr>
+              <w:t>Verde</w:t>
+            </w:r>
+          </w:p>
+        </w:tc>
+        <w:tc>
+          <w:tcPr>
+            <w:tcW w:w="0" w:type="auto"/>
+            <w:vAlign w:val="center"/>
+            <w:hideMark/>
+          </w:tcPr>
+          <w:p>
+            <w:pPr>
+              <w:jc w:val="center"/>
+              <w:rPr>
+                <w:rFonts w:ascii="Arial Unicode MS" w:eastAsia="Arial Unicode MS" w:hAnsi="Arial Unicode MS" w:cs="Arial Unicode MS"/>
+                <w:color w:val="000000"/>
+                <w:kern w:val="0"/>
+                <w:sz w:val="20"/>
+                <w:szCs w:val="20"/>
+                <w:lang w:eastAsia="pt-BR"/>
+                <w14:ligatures w14:val="none"/>
+              </w:rPr>
+            </w:pPr>
+            <w:r>
+              <w:rPr>
+                <w:rFonts w:ascii="Arial Unicode MS" w:eastAsia="Arial Unicode MS" w:hAnsi="Arial Unicode MS" w:cs="Arial Unicode MS" w:hint="eastAsia"/>
+                <w:color w:val="000000"/>
+                <w:kern w:val="0"/>
+                <w:sz w:val="20"/>
+                <w:szCs w:val="20"/>
+                <w:lang w:eastAsia="pt-BR"/>
+                <w14:ligatures w14:val="none"/>
+              </w:rPr>
+              <w:t>\033[42m</w:t>
+            </w:r>
+          </w:p>
+        </w:tc>
+        <w:tc>
+          <w:tcPr>
+            <w:tcW w:w="0" w:type="auto"/>
+            <w:vAlign w:val="center"/>
+            <w:hideMark/>
+          </w:tcPr>
+          <w:p>
+            <w:pPr>
+              <w:jc w:val="center"/>
+              <w:rPr>
+                <w:rFonts w:ascii="Arial Unicode MS" w:eastAsia="Arial Unicode MS" w:hAnsi="Arial Unicode MS" w:cs="Arial Unicode MS" w:hint="eastAsia"/>
+                <w:color w:val="000000"/>
+                <w:kern w:val="0"/>
+                <w:sz w:val="20"/>
+                <w:szCs w:val="20"/>
+                <w:lang w:eastAsia="pt-BR"/>
+                <w14:ligatures w14:val="none"/>
+              </w:rPr>
+            </w:pPr>
+            <w:r>
+              <w:rPr>
+                <w:rFonts w:ascii="Arial Unicode MS" w:eastAsia="Arial Unicode MS" w:hAnsi="Arial Unicode MS" w:cs="Arial Unicode MS" w:hint="eastAsia"/>
+                <w:color w:val="000000"/>
+                <w:kern w:val="0"/>
+                <w:sz w:val="20"/>
+                <w:szCs w:val="20"/>
+                <w:lang w:eastAsia="pt-BR"/>
+                <w14:ligatures w14:val="none"/>
+              </w:rPr>
+              <w:t>\033[102m</w:t>
+            </w:r>
+          </w:p>
+        </w:tc>
+      </w:tr>
+      <w:tr>
+        <w:trPr>
+          <w:trHeight w:val="600"/>
+          <w:jc w:val="center"/>
+        </w:trPr>
+        <w:tc>
+          <w:tcPr>
+            <w:tcW w:w="0" w:type="auto"/>
+            <w:vAlign w:val="center"/>
+            <w:hideMark/>
+          </w:tcPr>
+          <w:p>
+            <w:pPr>
+              <w:jc w:val="center"/>
+              <w:rPr>
+                <w:rFonts w:ascii="Calibri" w:eastAsia="Times New Roman" w:hAnsi="Calibri" w:cs="Calibri" w:hint="eastAsia"/>
+                <w:color w:val="000000"/>
+                <w:kern w:val="0"/>
+                <w:lang w:eastAsia="pt-BR"/>
+                <w14:ligatures w14:val="none"/>
+              </w:rPr>
+            </w:pPr>
+            <w:r>
+              <w:rPr>
+                <w:rFonts w:ascii="Calibri" w:eastAsia="Times New Roman" w:hAnsi="Calibri" w:cs="Calibri"/>
+                <w:color w:val="000000"/>
+                <w:kern w:val="0"/>
+                <w:lang w:eastAsia="pt-BR"/>
+                <w14:ligatures w14:val="none"/>
+              </w:rPr>
+              <w:t>Amarelo</w:t>
+            </w:r>
+          </w:p>
+        </w:tc>
+        <w:tc>
+          <w:tcPr>
+            <w:tcW w:w="0" w:type="auto"/>
+            <w:vAlign w:val="center"/>
+            <w:hideMark/>
+          </w:tcPr>
+          <w:p>
+            <w:pPr>
+              <w:jc w:val="center"/>
+              <w:rPr>
+                <w:rFonts w:ascii="Arial Unicode MS" w:eastAsia="Arial Unicode MS" w:hAnsi="Arial Unicode MS" w:cs="Arial Unicode MS"/>
+                <w:color w:val="000000"/>
+                <w:kern w:val="0"/>
+                <w:sz w:val="20"/>
+                <w:szCs w:val="20"/>
+                <w:lang w:eastAsia="pt-BR"/>
+                <w14:ligatures w14:val="none"/>
+              </w:rPr>
+            </w:pPr>
+            <w:r>
+              <w:rPr>
+                <w:rFonts w:ascii="Arial Unicode MS" w:eastAsia="Arial Unicode MS" w:hAnsi="Arial Unicode MS" w:cs="Arial Unicode MS" w:hint="eastAsia"/>
+                <w:color w:val="000000"/>
+                <w:kern w:val="0"/>
+                <w:sz w:val="20"/>
+                <w:szCs w:val="20"/>
+                <w:lang w:eastAsia="pt-BR"/>
+                <w14:ligatures w14:val="none"/>
+              </w:rPr>
+              <w:t>\033[43m</w:t>
+            </w:r>
+          </w:p>
+        </w:tc>
+        <w:tc>
+          <w:tcPr>
+            <w:tcW w:w="0" w:type="auto"/>
+            <w:vAlign w:val="center"/>
+            <w:hideMark/>
+          </w:tcPr>
+          <w:p>
+            <w:pPr>
+              <w:jc w:val="center"/>
+              <w:rPr>
+                <w:rFonts w:ascii="Arial Unicode MS" w:eastAsia="Arial Unicode MS" w:hAnsi="Arial Unicode MS" w:cs="Arial Unicode MS" w:hint="eastAsia"/>
+                <w:color w:val="000000"/>
+                <w:kern w:val="0"/>
+                <w:sz w:val="20"/>
+                <w:szCs w:val="20"/>
+                <w:lang w:eastAsia="pt-BR"/>
+                <w14:ligatures w14:val="none"/>
+              </w:rPr>
+            </w:pPr>
+            <w:r>
+              <w:rPr>
+                <w:rFonts w:ascii="Arial Unicode MS" w:eastAsia="Arial Unicode MS" w:hAnsi="Arial Unicode MS" w:cs="Arial Unicode MS" w:hint="eastAsia"/>
+                <w:color w:val="000000"/>
+                <w:kern w:val="0"/>
+                <w:sz w:val="20"/>
+                <w:szCs w:val="20"/>
+                <w:lang w:eastAsia="pt-BR"/>
+                <w14:ligatures w14:val="none"/>
+              </w:rPr>
+              <w:t>\033[103m</w:t>
+            </w:r>
+          </w:p>
+        </w:tc>
+      </w:tr>
+      <w:tr>
+        <w:trPr>
+          <w:trHeight w:val="600"/>
+          <w:jc w:val="center"/>
+        </w:trPr>
+        <w:tc>
+          <w:tcPr>
+            <w:tcW w:w="0" w:type="auto"/>
+            <w:vAlign w:val="center"/>
+            <w:hideMark/>
+          </w:tcPr>
+          <w:p>
+            <w:pPr>
+              <w:jc w:val="center"/>
+              <w:rPr>
+                <w:rFonts w:ascii="Calibri" w:eastAsia="Times New Roman" w:hAnsi="Calibri" w:cs="Calibri" w:hint="eastAsia"/>
+                <w:color w:val="000000"/>
+                <w:kern w:val="0"/>
+                <w:lang w:eastAsia="pt-BR"/>
+                <w14:ligatures w14:val="none"/>
+              </w:rPr>
+            </w:pPr>
+            <w:r>
+              <w:rPr>
+                <w:rFonts w:ascii="Calibri" w:eastAsia="Times New Roman" w:hAnsi="Calibri" w:cs="Calibri"/>
+                <w:color w:val="000000"/>
+                <w:kern w:val="0"/>
+                <w:lang w:eastAsia="pt-BR"/>
+                <w14:ligatures w14:val="none"/>
+              </w:rPr>
+              <w:t>Azul</w:t>
+            </w:r>
+          </w:p>
+        </w:tc>
+        <w:tc>
+          <w:tcPr>
+            <w:tcW w:w="0" w:type="auto"/>
+            <w:vAlign w:val="center"/>
+            <w:hideMark/>
+          </w:tcPr>
+          <w:p>
+            <w:pPr>
+              <w:jc w:val="center"/>
+              <w:rPr>
+                <w:rFonts w:ascii="Arial Unicode MS" w:eastAsia="Arial Unicode MS" w:hAnsi="Arial Unicode MS" w:cs="Arial Unicode MS"/>
+                <w:color w:val="000000"/>
+                <w:kern w:val="0"/>
+                <w:sz w:val="20"/>
+                <w:szCs w:val="20"/>
+                <w:lang w:eastAsia="pt-BR"/>
+                <w14:ligatures w14:val="none"/>
+              </w:rPr>
+            </w:pPr>
+            <w:r>
+              <w:rPr>
+                <w:rFonts w:ascii="Arial Unicode MS" w:eastAsia="Arial Unicode MS" w:hAnsi="Arial Unicode MS" w:cs="Arial Unicode MS" w:hint="eastAsia"/>
+                <w:color w:val="000000"/>
+                <w:kern w:val="0"/>
+                <w:sz w:val="20"/>
+                <w:szCs w:val="20"/>
+                <w:lang w:eastAsia="pt-BR"/>
+                <w14:ligatures w14:val="none"/>
+              </w:rPr>
+              <w:t>\033[44m</w:t>
+            </w:r>
+          </w:p>
+        </w:tc>
+        <w:tc>
+          <w:tcPr>
+            <w:tcW w:w="0" w:type="auto"/>
+            <w:vAlign w:val="center"/>
+            <w:hideMark/>
+          </w:tcPr>
+          <w:p>
+            <w:pPr>
+              <w:jc w:val="center"/>
+              <w:rPr>
+                <w:rFonts w:ascii="Arial Unicode MS" w:eastAsia="Arial Unicode MS" w:hAnsi="Arial Unicode MS" w:cs="Arial Unicode MS" w:hint="eastAsia"/>
+                <w:color w:val="000000"/>
+                <w:kern w:val="0"/>
+                <w:sz w:val="20"/>
+                <w:szCs w:val="20"/>
+                <w:lang w:eastAsia="pt-BR"/>
+                <w14:ligatures w14:val="none"/>
+              </w:rPr>
+            </w:pPr>
+            <w:r>
+              <w:rPr>
+                <w:rFonts w:ascii="Arial Unicode MS" w:eastAsia="Arial Unicode MS" w:hAnsi="Arial Unicode MS" w:cs="Arial Unicode MS" w:hint="eastAsia"/>
+                <w:color w:val="000000"/>
+                <w:kern w:val="0"/>
+                <w:sz w:val="20"/>
+                <w:szCs w:val="20"/>
+                <w:lang w:eastAsia="pt-BR"/>
+                <w14:ligatures w14:val="none"/>
+              </w:rPr>
+              <w:t>\033[104m</w:t>
+            </w:r>
+          </w:p>
+        </w:tc>
+      </w:tr>
+      <w:tr>
+        <w:trPr>
+          <w:trHeight w:val="600"/>
+          <w:jc w:val="center"/>
+        </w:trPr>
+        <w:tc>
+          <w:tcPr>
+            <w:tcW w:w="0" w:type="auto"/>
+            <w:vAlign w:val="center"/>
+            <w:hideMark/>
+          </w:tcPr>
+          <w:p>
+            <w:pPr>
+              <w:jc w:val="center"/>
+              <w:rPr>
+                <w:rFonts w:ascii="Calibri" w:eastAsia="Times New Roman" w:hAnsi="Calibri" w:cs="Calibri" w:hint="eastAsia"/>
+                <w:color w:val="000000"/>
+                <w:kern w:val="0"/>
+                <w:lang w:eastAsia="pt-BR"/>
+                <w14:ligatures w14:val="none"/>
+              </w:rPr>
+            </w:pPr>
+            <w:r>
+              <w:rPr>
+                <w:rFonts w:ascii="Calibri" w:eastAsia="Times New Roman" w:hAnsi="Calibri" w:cs="Calibri"/>
+                <w:color w:val="000000"/>
+                <w:kern w:val="0"/>
+                <w:lang w:eastAsia="pt-BR"/>
+                <w14:ligatures w14:val="none"/>
+              </w:rPr>
+              <w:t>Magenta (Roxo)</w:t>
+            </w:r>
+          </w:p>
+        </w:tc>
+        <w:tc>
+          <w:tcPr>
+            <w:tcW w:w="0" w:type="auto"/>
+            <w:vAlign w:val="center"/>
+            <w:hideMark/>
+          </w:tcPr>
+          <w:p>
+            <w:pPr>
+              <w:jc w:val="center"/>
+              <w:rPr>
+                <w:rFonts w:ascii="Arial Unicode MS" w:eastAsia="Arial Unicode MS" w:hAnsi="Arial Unicode MS" w:cs="Arial Unicode MS"/>
+                <w:color w:val="000000"/>
+                <w:kern w:val="0"/>
+                <w:sz w:val="20"/>
+                <w:szCs w:val="20"/>
+                <w:lang w:eastAsia="pt-BR"/>
+                <w14:ligatures w14:val="none"/>
+              </w:rPr>
+            </w:pPr>
+            <w:r>
+              <w:rPr>
+                <w:rFonts w:ascii="Arial Unicode MS" w:eastAsia="Arial Unicode MS" w:hAnsi="Arial Unicode MS" w:cs="Arial Unicode MS" w:hint="eastAsia"/>
+                <w:color w:val="000000"/>
+                <w:kern w:val="0"/>
+                <w:sz w:val="20"/>
+                <w:szCs w:val="20"/>
+                <w:lang w:eastAsia="pt-BR"/>
+                <w14:ligatures w14:val="none"/>
+              </w:rPr>
+              <w:t>\033[45m</w:t>
+            </w:r>
+          </w:p>
+        </w:tc>
+        <w:tc>
+          <w:tcPr>
+            <w:tcW w:w="0" w:type="auto"/>
+            <w:vAlign w:val="center"/>
+            <w:hideMark/>
+          </w:tcPr>
+          <w:p>
+            <w:pPr>
+              <w:jc w:val="center"/>
+              <w:rPr>
+                <w:rFonts w:ascii="Arial Unicode MS" w:eastAsia="Arial Unicode MS" w:hAnsi="Arial Unicode MS" w:cs="Arial Unicode MS" w:hint="eastAsia"/>
+                <w:color w:val="000000"/>
+                <w:kern w:val="0"/>
+                <w:sz w:val="20"/>
+                <w:szCs w:val="20"/>
+                <w:lang w:eastAsia="pt-BR"/>
+                <w14:ligatures w14:val="none"/>
+              </w:rPr>
+            </w:pPr>
+            <w:r>
+              <w:rPr>
+                <w:rFonts w:ascii="Arial Unicode MS" w:eastAsia="Arial Unicode MS" w:hAnsi="Arial Unicode MS" w:cs="Arial Unicode MS" w:hint="eastAsia"/>
+                <w:color w:val="000000"/>
+                <w:kern w:val="0"/>
+                <w:sz w:val="20"/>
+                <w:szCs w:val="20"/>
+                <w:lang w:eastAsia="pt-BR"/>
+                <w14:ligatures w14:val="none"/>
+              </w:rPr>
+              <w:t>\033[105m</w:t>
+            </w:r>
+          </w:p>
+        </w:tc>
+      </w:tr>
+      <w:tr>
+        <w:trPr>
+          <w:trHeight w:val="900"/>
+          <w:jc w:val="center"/>
+        </w:trPr>
+        <w:tc>
+          <w:tcPr>
+            <w:tcW w:w="0" w:type="auto"/>
+            <w:vAlign w:val="center"/>
+            <w:hideMark/>
+          </w:tcPr>
+          <w:p>
+            <w:pPr>
+              <w:jc w:val="center"/>
+              <w:rPr>
+                <w:rFonts w:ascii="Calibri" w:eastAsia="Times New Roman" w:hAnsi="Calibri" w:cs="Calibri" w:hint="eastAsia"/>
+                <w:color w:val="000000"/>
+                <w:kern w:val="0"/>
+                <w:lang w:eastAsia="pt-BR"/>
+                <w14:ligatures w14:val="none"/>
+              </w:rPr>
+            </w:pPr>
+            <w:r>
+              <w:rPr>
+                <w:rFonts w:ascii="Calibri" w:eastAsia="Times New Roman" w:hAnsi="Calibri" w:cs="Calibri"/>
+                <w:color w:val="000000"/>
+                <w:kern w:val="0"/>
+                <w:lang w:eastAsia="pt-BR"/>
+                <w14:ligatures w14:val="none"/>
+              </w:rPr>
+              <w:t>Ciano (Azul Claro)</w:t>
+            </w:r>
+          </w:p>
+        </w:tc>
+        <w:tc>
+          <w:tcPr>
+            <w:tcW w:w="0" w:type="auto"/>
+            <w:vAlign w:val="center"/>
+            <w:hideMark/>
+          </w:tcPr>
+          <w:p>
+            <w:pPr>
+              <w:jc w:val="center"/>
+              <w:rPr>
+                <w:rFonts w:ascii="Arial Unicode MS" w:eastAsia="Arial Unicode MS" w:hAnsi="Arial Unicode MS" w:cs="Arial Unicode MS"/>
+                <w:color w:val="000000"/>
+                <w:kern w:val="0"/>
+                <w:sz w:val="20"/>
+                <w:szCs w:val="20"/>
+                <w:lang w:eastAsia="pt-BR"/>
+                <w14:ligatures w14:val="none"/>
+              </w:rPr>
+            </w:pPr>
+            <w:r>
+              <w:rPr>
+                <w:rFonts w:ascii="Arial Unicode MS" w:eastAsia="Arial Unicode MS" w:hAnsi="Arial Unicode MS" w:cs="Arial Unicode MS" w:hint="eastAsia"/>
+                <w:color w:val="000000"/>
+                <w:kern w:val="0"/>
+                <w:sz w:val="20"/>
+                <w:szCs w:val="20"/>
+                <w:lang w:eastAsia="pt-BR"/>
+                <w14:ligatures w14:val="none"/>
+              </w:rPr>
+              <w:t>\033[46m</w:t>
+            </w:r>
+          </w:p>
+        </w:tc>
+        <w:tc>
+          <w:tcPr>
+            <w:tcW w:w="0" w:type="auto"/>
+            <w:vAlign w:val="center"/>
+            <w:hideMark/>
+          </w:tcPr>
+          <w:p>
+            <w:pPr>
+              <w:jc w:val="center"/>
+              <w:rPr>
+                <w:rFonts w:ascii="Arial Unicode MS" w:eastAsia="Arial Unicode MS" w:hAnsi="Arial Unicode MS" w:cs="Arial Unicode MS" w:hint="eastAsia"/>
+                <w:color w:val="000000"/>
+                <w:kern w:val="0"/>
+                <w:sz w:val="20"/>
+                <w:szCs w:val="20"/>
+                <w:lang w:eastAsia="pt-BR"/>
+                <w14:ligatures w14:val="none"/>
+              </w:rPr>
+            </w:pPr>
+            <w:r>
+              <w:rPr>
+                <w:rFonts w:ascii="Arial Unicode MS" w:eastAsia="Arial Unicode MS" w:hAnsi="Arial Unicode MS" w:cs="Arial Unicode MS" w:hint="eastAsia"/>
+                <w:color w:val="000000"/>
+                <w:kern w:val="0"/>
+                <w:sz w:val="20"/>
+                <w:szCs w:val="20"/>
+                <w:lang w:eastAsia="pt-BR"/>
+                <w14:ligatures w14:val="none"/>
+              </w:rPr>
+              <w:t>\033[106m</w:t>
+            </w:r>
+          </w:p>
+        </w:tc>
+      </w:tr>
+      <w:tr>
+        <w:trPr>
+          <w:trHeight w:val="600"/>
+          <w:jc w:val="center"/>
+        </w:trPr>
+        <w:tc>
+          <w:tcPr>
+            <w:tcW w:w="0" w:type="auto"/>
+            <w:vAlign w:val="center"/>
+            <w:hideMark/>
+          </w:tcPr>
+          <w:p>
+            <w:pPr>
+              <w:jc w:val="center"/>
+              <w:rPr>
+                <w:rFonts w:ascii="Calibri" w:eastAsia="Times New Roman" w:hAnsi="Calibri" w:cs="Calibri" w:hint="eastAsia"/>
+                <w:color w:val="000000"/>
+                <w:kern w:val="0"/>
+                <w:lang w:eastAsia="pt-BR"/>
+                <w14:ligatures w14:val="none"/>
+              </w:rPr>
+            </w:pPr>
+            <w:r>
+              <w:rPr>
+                <w:rFonts w:ascii="Calibri" w:eastAsia="Times New Roman" w:hAnsi="Calibri" w:cs="Calibri"/>
+                <w:color w:val="000000"/>
+                <w:kern w:val="0"/>
+                <w:lang w:eastAsia="pt-BR"/>
+                <w14:ligatures w14:val="none"/>
+              </w:rPr>
+              <w:t>Branco</w:t>
+            </w:r>
+          </w:p>
+        </w:tc>
+        <w:tc>
+          <w:tcPr>
+            <w:tcW w:w="0" w:type="auto"/>
+            <w:vAlign w:val="center"/>
+            <w:hideMark/>
+          </w:tcPr>
+          <w:p>
+            <w:pPr>
+              <w:jc w:val="center"/>
+              <w:rPr>
+                <w:rFonts w:ascii="Arial Unicode MS" w:eastAsia="Arial Unicode MS" w:hAnsi="Arial Unicode MS" w:cs="Arial Unicode MS"/>
+                <w:color w:val="000000"/>
+                <w:kern w:val="0"/>
+                <w:sz w:val="20"/>
+                <w:szCs w:val="20"/>
+                <w:lang w:eastAsia="pt-BR"/>
+                <w14:ligatures w14:val="none"/>
+              </w:rPr>
+            </w:pPr>
+            <w:r>
+              <w:rPr>
+                <w:rFonts w:ascii="Arial Unicode MS" w:eastAsia="Arial Unicode MS" w:hAnsi="Arial Unicode MS" w:cs="Arial Unicode MS" w:hint="eastAsia"/>
+                <w:color w:val="000000"/>
+                <w:kern w:val="0"/>
+                <w:sz w:val="20"/>
+                <w:szCs w:val="20"/>
+                <w:lang w:eastAsia="pt-BR"/>
+                <w14:ligatures w14:val="none"/>
+              </w:rPr>
+              <w:t>\033[47m</w:t>
+            </w:r>
+          </w:p>
+        </w:tc>
+        <w:tc>
+          <w:tcPr>
+            <w:tcW w:w="0" w:type="auto"/>
+            <w:vAlign w:val="center"/>
+            <w:hideMark/>
+          </w:tcPr>
+          <w:p>
+            <w:pPr>
+              <w:jc w:val="center"/>
+              <w:rPr>
+                <w:rFonts w:ascii="Arial Unicode MS" w:eastAsia="Arial Unicode MS" w:hAnsi="Arial Unicode MS" w:cs="Arial Unicode MS" w:hint="eastAsia"/>
+                <w:color w:val="000000"/>
+                <w:kern w:val="0"/>
+                <w:sz w:val="20"/>
+                <w:szCs w:val="20"/>
+                <w:lang w:eastAsia="pt-BR"/>
+                <w14:ligatures w14:val="none"/>
+              </w:rPr>
+            </w:pPr>
+            <w:r>
+              <w:rPr>
+                <w:rFonts w:ascii="Arial Unicode MS" w:eastAsia="Arial Unicode MS" w:hAnsi="Arial Unicode MS" w:cs="Arial Unicode MS" w:hint="eastAsia"/>
+                <w:color w:val="000000"/>
+                <w:kern w:val="0"/>
+                <w:sz w:val="20"/>
+                <w:szCs w:val="20"/>
+                <w:lang w:eastAsia="pt-BR"/>
+                <w14:ligatures w14:val="none"/>
+              </w:rPr>
+              <w:t>\033[107m</w:t>
+            </w:r>
+          </w:p>
+        </w:tc>
+      </w:tr>
+    </w:tbl>
+    <w:p>
+      <w:pPr>
+        <w:jc w:val="both"/>
+        <w:rPr>
+          <w:rFonts w:ascii="Times New Roman" w:hAnsi="Times New Roman" w:cs="Times New Roman"/>
+          <w:sz w:val="24"/>
+          <w:szCs w:val="24"/>
+        </w:rPr>
+        <w:sectPr>
+          <w:type w:val="continuous"/>
+          <w:pgSz w:w="11906" w:h="16838"/>
+          <w:pgMar w:top="1417" w:right="1701" w:bottom="1417" w:left="1701" w:header="708" w:footer="708" w:gutter="0"/>
+          <w:cols w:space="708"/>
+          <w:docGrid w:linePitch="360"/>
+        </w:sectPr>
+      </w:pPr>
+    </w:p>
+    <w:p>
+      <w:pPr>
+        <w:jc w:val="both"/>
+        <w:rPr>
+          <w:rFonts w:ascii="Times New Roman" w:hAnsi="Times New Roman" w:cs="Times New Roman"/>
+          <w:sz w:val="24"/>
+          <w:szCs w:val="24"/>
+        </w:rPr>
+      </w:pPr>
+      <w:bookmarkStart w:id="0" w:name="_GoBack"/>
+      <w:bookmarkEnd w:id="0"/>
+    </w:p>
+    <w:p>
+      <w:pPr>
+        <w:jc w:val="both"/>
+        <w:rPr>
+          <w:rFonts w:ascii="Times New Roman" w:hAnsi="Times New Roman" w:cs="Times New Roman"/>
+          <w:sz w:val="24"/>
+          <w:szCs w:val="24"/>
+        </w:rPr>
+      </w:pPr>
+    </w:p>
     <w:sectPr>
       <w:type w:val="continuous"/>
       <w:pgSz w:w="11906" w:h="16838"/>
       <w:pgMar w:top="1417" w:right="1701" w:bottom="1417" w:left="1701" w:header="708" w:footer="708" w:gutter="0"/>
-      <w:cols w:space="708"/>
+      <w:cols w:num="2" w:space="708"/>
       <w:docGrid w:linePitch="360"/>
     </w:sectPr>
   </w:body>
@@ -5418,6 +8211,25 @@
       <w:contextualSpacing/>
     </w:pPr>
   </w:style>
+  <w:style w:type="table" w:styleId="Tabelacomgrade">
+    <w:name w:val="Table Grid"/>
+    <w:basedOn w:val="Tabelanormal"/>
+    <w:uiPriority w:val="39"/>
+    <w:rsid w:val="004803B3"/>
+    <w:pPr>
+      <w:spacing w:after="0" w:line="240" w:lineRule="auto"/>
+    </w:pPr>
+    <w:tblPr>
+      <w:tblBorders>
+        <w:top w:val="single" w:sz="4" w:space="0" w:color="auto"/>
+        <w:left w:val="single" w:sz="4" w:space="0" w:color="auto"/>
+        <w:bottom w:val="single" w:sz="4" w:space="0" w:color="auto"/>
+        <w:right w:val="single" w:sz="4" w:space="0" w:color="auto"/>
+        <w:insideH w:val="single" w:sz="4" w:space="0" w:color="auto"/>
+        <w:insideV w:val="single" w:sz="4" w:space="0" w:color="auto"/>
+      </w:tblBorders>
+    </w:tblPr>
+  </w:style>
 </w:styles>
 </file>
 
@@ -5721,7 +8533,7 @@
 </file>
 
 <file path=customXml/itemProps1.xml><?xml version="1.0" encoding="utf-8"?>
-<ds:datastoreItem xmlns:ds="http://schemas.openxmlformats.org/officeDocument/2006/customXml" ds:itemID="{EB52659B-4D72-40BD-B49C-C989567D9724}">
+<ds:datastoreItem xmlns:ds="http://schemas.openxmlformats.org/officeDocument/2006/customXml" ds:itemID="{C53B3D5D-5AD4-4EF2-8D20-0A75DC32A373}">
   <ds:schemaRefs>
     <ds:schemaRef ds:uri="http://schemas.openxmlformats.org/officeDocument/2006/bibliography"/>
   </ds:schemaRefs>

</xml_diff>